<commit_message>
Revert "Resolved merge conflicts and merged"
This reverts commit 43cef55467d1b22680105032e75881a568f0ffce, reversing
changes made to 3ca23ef13e36271048dd3a02c8d91bccf336dbf7.
</commit_message>
<xml_diff>
--- a/name.docx
+++ b/name.docx
@@ -49,7 +49,6 @@
           </w:tcPr>
           <w:p>
             <w:pPr>
-              <w:pStyle w:val="Normal"/>
               <w:jc w:val="left"/>
               <w:pBdr>
                 <w:bottom w:val="none" w:sz="0" w:space="0" w:color="000000"/>
@@ -60,21 +59,23 @@
               <w:spacing w:after="100" w:before="100" w:line="240"/>
               <w:ind w:left="100" w:right="100" w:firstLine="0" w:firstLineChars="0"/>
               <w:rPr>
-                <w:rFonts w:ascii="Helvetica" w:hAnsi="Helvetica" w:eastAsia="Helvetica" w:cs="Helvetica"/>
-                <w:i w:val="false"/>
-                <w:b w:val="false"/>
-                <w:u w:val="none"/>
-                <w:sz w:val="22"/>
-                <w:szCs w:val="22"/>
-                <w:color w:val="000000"/>
-              </w:rPr>
-            </w:pPr>
-            <w:r>
-              <w:rPr>
-                <w:rFonts w:ascii="Helvetica" w:hAnsi="Helvetica" w:eastAsia="Helvetica" w:cs="Helvetica"/>
-                <w:i w:val="false"/>
-                <w:b w:val="false"/>
-                <w:u w:val="none"/>
+                <w:rFonts w:ascii="Arial" w:hAnsi="Arial" w:eastAsia="Arial" w:cs="Arial"/>
+                <w:i w:val="false"/>
+                <w:b w:val="false"/>
+                <w:u w:val="none"/>
+                <w:strike w:val="false"/>
+                <w:sz w:val="22"/>
+                <w:szCs w:val="22"/>
+                <w:color w:val="000000"/>
+              </w:rPr>
+            </w:pPr>
+            <w:r>
+              <w:rPr>
+                <w:rFonts w:ascii="Arial" w:hAnsi="Arial" w:eastAsia="Arial" w:cs="Arial"/>
+                <w:i w:val="false"/>
+                <w:b w:val="false"/>
+                <w:u w:val="none"/>
+                <w:strike w:val="false"/>
                 <w:sz w:val="22"/>
                 <w:szCs w:val="22"/>
                 <w:color w:val="000000"/>
@@ -102,7 +103,6 @@
           </w:tcPr>
           <w:p>
             <w:pPr>
-              <w:pStyle w:val="Normal"/>
               <w:jc w:val="right"/>
               <w:pBdr>
                 <w:bottom w:val="none" w:sz="0" w:space="0" w:color="000000"/>
@@ -113,21 +113,23 @@
               <w:spacing w:after="100" w:before="100" w:line="240"/>
               <w:ind w:left="100" w:right="100" w:firstLine="0" w:firstLineChars="0"/>
               <w:rPr>
-                <w:rFonts w:ascii="Helvetica" w:hAnsi="Helvetica" w:eastAsia="Helvetica" w:cs="Helvetica"/>
-                <w:i w:val="false"/>
-                <w:b w:val="false"/>
-                <w:u w:val="none"/>
-                <w:sz w:val="22"/>
-                <w:szCs w:val="22"/>
-                <w:color w:val="000000"/>
-              </w:rPr>
-            </w:pPr>
-            <w:r>
-              <w:rPr>
-                <w:rFonts w:ascii="Helvetica" w:hAnsi="Helvetica" w:eastAsia="Helvetica" w:cs="Helvetica"/>
-                <w:i w:val="false"/>
-                <w:b w:val="false"/>
-                <w:u w:val="none"/>
+                <w:rFonts w:ascii="Arial" w:hAnsi="Arial" w:eastAsia="Arial" w:cs="Arial"/>
+                <w:i w:val="false"/>
+                <w:b w:val="false"/>
+                <w:u w:val="none"/>
+                <w:strike w:val="false"/>
+                <w:sz w:val="22"/>
+                <w:szCs w:val="22"/>
+                <w:color w:val="000000"/>
+              </w:rPr>
+            </w:pPr>
+            <w:r>
+              <w:rPr>
+                <w:rFonts w:ascii="Arial" w:hAnsi="Arial" w:eastAsia="Arial" w:cs="Arial"/>
+                <w:i w:val="false"/>
+                <w:b w:val="false"/>
+                <w:u w:val="none"/>
+                <w:strike w:val="false"/>
                 <w:sz w:val="22"/>
                 <w:szCs w:val="22"/>
                 <w:color w:val="000000"/>
@@ -155,7 +157,6 @@
           </w:tcPr>
           <w:p>
             <w:pPr>
-              <w:pStyle w:val="Normal"/>
               <w:jc w:val="right"/>
               <w:pBdr>
                 <w:bottom w:val="none" w:sz="0" w:space="0" w:color="000000"/>
@@ -166,21 +167,23 @@
               <w:spacing w:after="100" w:before="100" w:line="240"/>
               <w:ind w:left="100" w:right="100" w:firstLine="0" w:firstLineChars="0"/>
               <w:rPr>
-                <w:rFonts w:ascii="Helvetica" w:hAnsi="Helvetica" w:eastAsia="Helvetica" w:cs="Helvetica"/>
-                <w:i w:val="false"/>
-                <w:b w:val="false"/>
-                <w:u w:val="none"/>
-                <w:sz w:val="22"/>
-                <w:szCs w:val="22"/>
-                <w:color w:val="000000"/>
-              </w:rPr>
-            </w:pPr>
-            <w:r>
-              <w:rPr>
-                <w:rFonts w:ascii="Helvetica" w:hAnsi="Helvetica" w:eastAsia="Helvetica" w:cs="Helvetica"/>
-                <w:i w:val="false"/>
-                <w:b w:val="false"/>
-                <w:u w:val="none"/>
+                <w:rFonts w:ascii="Arial" w:hAnsi="Arial" w:eastAsia="Arial" w:cs="Arial"/>
+                <w:i w:val="false"/>
+                <w:b w:val="false"/>
+                <w:u w:val="none"/>
+                <w:strike w:val="false"/>
+                <w:sz w:val="22"/>
+                <w:szCs w:val="22"/>
+                <w:color w:val="000000"/>
+              </w:rPr>
+            </w:pPr>
+            <w:r>
+              <w:rPr>
+                <w:rFonts w:ascii="Arial" w:hAnsi="Arial" w:eastAsia="Arial" w:cs="Arial"/>
+                <w:i w:val="false"/>
+                <w:b w:val="false"/>
+                <w:u w:val="none"/>
+                <w:strike w:val="false"/>
                 <w:sz w:val="22"/>
                 <w:szCs w:val="22"/>
                 <w:color w:val="000000"/>
@@ -208,7 +211,6 @@
           </w:tcPr>
           <w:p>
             <w:pPr>
-              <w:pStyle w:val="Normal"/>
               <w:jc w:val="right"/>
               <w:pBdr>
                 <w:bottom w:val="none" w:sz="0" w:space="0" w:color="000000"/>
@@ -219,21 +221,23 @@
               <w:spacing w:after="100" w:before="100" w:line="240"/>
               <w:ind w:left="100" w:right="100" w:firstLine="0" w:firstLineChars="0"/>
               <w:rPr>
-                <w:rFonts w:ascii="Helvetica" w:hAnsi="Helvetica" w:eastAsia="Helvetica" w:cs="Helvetica"/>
-                <w:i w:val="false"/>
-                <w:b w:val="false"/>
-                <w:u w:val="none"/>
-                <w:sz w:val="22"/>
-                <w:szCs w:val="22"/>
-                <w:color w:val="000000"/>
-              </w:rPr>
-            </w:pPr>
-            <w:r>
-              <w:rPr>
-                <w:rFonts w:ascii="Helvetica" w:hAnsi="Helvetica" w:eastAsia="Helvetica" w:cs="Helvetica"/>
-                <w:i w:val="false"/>
-                <w:b w:val="false"/>
-                <w:u w:val="none"/>
+                <w:rFonts w:ascii="Arial" w:hAnsi="Arial" w:eastAsia="Arial" w:cs="Arial"/>
+                <w:i w:val="false"/>
+                <w:b w:val="false"/>
+                <w:u w:val="none"/>
+                <w:strike w:val="false"/>
+                <w:sz w:val="22"/>
+                <w:szCs w:val="22"/>
+                <w:color w:val="000000"/>
+              </w:rPr>
+            </w:pPr>
+            <w:r>
+              <w:rPr>
+                <w:rFonts w:ascii="Arial" w:hAnsi="Arial" w:eastAsia="Arial" w:cs="Arial"/>
+                <w:i w:val="false"/>
+                <w:b w:val="false"/>
+                <w:u w:val="none"/>
+                <w:strike w:val="false"/>
                 <w:sz w:val="22"/>
                 <w:szCs w:val="22"/>
                 <w:color w:val="000000"/>
@@ -261,7 +265,6 @@
           </w:tcPr>
           <w:p>
             <w:pPr>
-              <w:pStyle w:val="Normal"/>
               <w:jc w:val="right"/>
               <w:pBdr>
                 <w:bottom w:val="none" w:sz="0" w:space="0" w:color="000000"/>
@@ -272,21 +275,23 @@
               <w:spacing w:after="100" w:before="100" w:line="240"/>
               <w:ind w:left="100" w:right="100" w:firstLine="0" w:firstLineChars="0"/>
               <w:rPr>
-                <w:rFonts w:ascii="Helvetica" w:hAnsi="Helvetica" w:eastAsia="Helvetica" w:cs="Helvetica"/>
-                <w:i w:val="false"/>
-                <w:b w:val="false"/>
-                <w:u w:val="none"/>
-                <w:sz w:val="22"/>
-                <w:szCs w:val="22"/>
-                <w:color w:val="000000"/>
-              </w:rPr>
-            </w:pPr>
-            <w:r>
-              <w:rPr>
-                <w:rFonts w:ascii="Helvetica" w:hAnsi="Helvetica" w:eastAsia="Helvetica" w:cs="Helvetica"/>
-                <w:i w:val="false"/>
-                <w:b w:val="false"/>
-                <w:u w:val="none"/>
+                <w:rFonts w:ascii="Arial" w:hAnsi="Arial" w:eastAsia="Arial" w:cs="Arial"/>
+                <w:i w:val="false"/>
+                <w:b w:val="false"/>
+                <w:u w:val="none"/>
+                <w:strike w:val="false"/>
+                <w:sz w:val="22"/>
+                <w:szCs w:val="22"/>
+                <w:color w:val="000000"/>
+              </w:rPr>
+            </w:pPr>
+            <w:r>
+              <w:rPr>
+                <w:rFonts w:ascii="Arial" w:hAnsi="Arial" w:eastAsia="Arial" w:cs="Arial"/>
+                <w:i w:val="false"/>
+                <w:b w:val="false"/>
+                <w:u w:val="none"/>
+                <w:strike w:val="false"/>
                 <w:sz w:val="22"/>
                 <w:szCs w:val="22"/>
                 <w:color w:val="000000"/>
@@ -314,7 +319,6 @@
           </w:tcPr>
           <w:p>
             <w:pPr>
-              <w:pStyle w:val="Normal"/>
               <w:jc w:val="right"/>
               <w:pBdr>
                 <w:bottom w:val="none" w:sz="0" w:space="0" w:color="000000"/>
@@ -325,21 +329,23 @@
               <w:spacing w:after="100" w:before="100" w:line="240"/>
               <w:ind w:left="100" w:right="100" w:firstLine="0" w:firstLineChars="0"/>
               <w:rPr>
-                <w:rFonts w:ascii="Helvetica" w:hAnsi="Helvetica" w:eastAsia="Helvetica" w:cs="Helvetica"/>
-                <w:i w:val="false"/>
-                <w:b w:val="false"/>
-                <w:u w:val="none"/>
-                <w:sz w:val="22"/>
-                <w:szCs w:val="22"/>
-                <w:color w:val="000000"/>
-              </w:rPr>
-            </w:pPr>
-            <w:r>
-              <w:rPr>
-                <w:rFonts w:ascii="Helvetica" w:hAnsi="Helvetica" w:eastAsia="Helvetica" w:cs="Helvetica"/>
-                <w:i w:val="false"/>
-                <w:b w:val="false"/>
-                <w:u w:val="none"/>
+                <w:rFonts w:ascii="Arial" w:hAnsi="Arial" w:eastAsia="Arial" w:cs="Arial"/>
+                <w:i w:val="false"/>
+                <w:b w:val="false"/>
+                <w:u w:val="none"/>
+                <w:strike w:val="false"/>
+                <w:sz w:val="22"/>
+                <w:szCs w:val="22"/>
+                <w:color w:val="000000"/>
+              </w:rPr>
+            </w:pPr>
+            <w:r>
+              <w:rPr>
+                <w:rFonts w:ascii="Arial" w:hAnsi="Arial" w:eastAsia="Arial" w:cs="Arial"/>
+                <w:i w:val="false"/>
+                <w:b w:val="false"/>
+                <w:u w:val="none"/>
+                <w:strike w:val="false"/>
                 <w:sz w:val="22"/>
                 <w:szCs w:val="22"/>
                 <w:color w:val="000000"/>
@@ -373,7 +379,6 @@
           </w:tcPr>
           <w:p>
             <w:pPr>
-              <w:pStyle w:val="Normal"/>
               <w:jc w:val="left"/>
               <w:pBdr>
                 <w:bottom w:val="none" w:sz="0" w:space="0" w:color="000000"/>
@@ -384,26 +389,28 @@
               <w:spacing w:after="100" w:before="100" w:line="240"/>
               <w:ind w:left="100" w:right="100" w:firstLine="0" w:firstLineChars="0"/>
               <w:rPr>
-                <w:rFonts w:ascii="Helvetica" w:hAnsi="Helvetica" w:eastAsia="Helvetica" w:cs="Helvetica"/>
-                <w:i w:val="false"/>
-                <w:b w:val="false"/>
-                <w:u w:val="none"/>
-                <w:sz w:val="22"/>
-                <w:szCs w:val="22"/>
-                <w:color w:val="000000"/>
-              </w:rPr>
-            </w:pPr>
-            <w:r>
-              <w:rPr>
-                <w:rFonts w:ascii="Helvetica" w:hAnsi="Helvetica" w:eastAsia="Helvetica" w:cs="Helvetica"/>
-                <w:i w:val="false"/>
-                <w:b w:val="false"/>
-                <w:u w:val="none"/>
-                <w:sz w:val="22"/>
-                <w:szCs w:val="22"/>
-                <w:color w:val="000000"/>
-              </w:rPr>
-              <w:t xml:space="preserve">Isolate</w:t>
+                <w:rFonts w:ascii="Arial" w:hAnsi="Arial" w:eastAsia="Arial" w:cs="Arial"/>
+                <w:i w:val="false"/>
+                <w:b w:val="false"/>
+                <w:u w:val="none"/>
+                <w:strike w:val="false"/>
+                <w:sz w:val="22"/>
+                <w:szCs w:val="22"/>
+                <w:color w:val="000000"/>
+              </w:rPr>
+            </w:pPr>
+            <w:r>
+              <w:rPr>
+                <w:rFonts w:ascii="Arial" w:hAnsi="Arial" w:eastAsia="Arial" w:cs="Arial"/>
+                <w:i w:val="false"/>
+                <w:b w:val="false"/>
+                <w:u w:val="none"/>
+                <w:strike w:val="false"/>
+                <w:sz w:val="22"/>
+                <w:szCs w:val="22"/>
+                <w:color w:val="000000"/>
+              </w:rPr>
+              <w:t xml:space="preserve">Bact</w:t>
             </w:r>
           </w:p>
         </w:tc>
@@ -426,7 +433,6 @@
           </w:tcPr>
           <w:p>
             <w:pPr>
-              <w:pStyle w:val="Normal"/>
               <w:jc w:val="right"/>
               <w:pBdr>
                 <w:bottom w:val="none" w:sz="0" w:space="0" w:color="000000"/>
@@ -437,21 +443,23 @@
               <w:spacing w:after="100" w:before="100" w:line="240"/>
               <w:ind w:left="100" w:right="100" w:firstLine="0" w:firstLineChars="0"/>
               <w:rPr>
-                <w:rFonts w:ascii="Helvetica" w:hAnsi="Helvetica" w:eastAsia="Helvetica" w:cs="Helvetica"/>
-                <w:i w:val="false"/>
-                <w:b w:val="false"/>
-                <w:u w:val="none"/>
-                <w:sz w:val="22"/>
-                <w:szCs w:val="22"/>
-                <w:color w:val="000000"/>
-              </w:rPr>
-            </w:pPr>
-            <w:r>
-              <w:rPr>
-                <w:rFonts w:ascii="Helvetica" w:hAnsi="Helvetica" w:eastAsia="Helvetica" w:cs="Helvetica"/>
-                <w:i w:val="false"/>
-                <w:b w:val="false"/>
-                <w:u w:val="none"/>
+                <w:rFonts w:ascii="Arial" w:hAnsi="Arial" w:eastAsia="Arial" w:cs="Arial"/>
+                <w:i w:val="false"/>
+                <w:b w:val="false"/>
+                <w:u w:val="none"/>
+                <w:strike w:val="false"/>
+                <w:sz w:val="22"/>
+                <w:szCs w:val="22"/>
+                <w:color w:val="000000"/>
+              </w:rPr>
+            </w:pPr>
+            <w:r>
+              <w:rPr>
+                <w:rFonts w:ascii="Arial" w:hAnsi="Arial" w:eastAsia="Arial" w:cs="Arial"/>
+                <w:i w:val="false"/>
+                <w:b w:val="false"/>
+                <w:u w:val="none"/>
+                <w:strike w:val="false"/>
                 <w:sz w:val="22"/>
                 <w:szCs w:val="22"/>
                 <w:color w:val="000000"/>
@@ -479,7 +487,6 @@
           </w:tcPr>
           <w:p>
             <w:pPr>
-              <w:pStyle w:val="Normal"/>
               <w:jc w:val="right"/>
               <w:pBdr>
                 <w:bottom w:val="none" w:sz="0" w:space="0" w:color="000000"/>
@@ -490,26 +497,28 @@
               <w:spacing w:after="100" w:before="100" w:line="240"/>
               <w:ind w:left="100" w:right="100" w:firstLine="0" w:firstLineChars="0"/>
               <w:rPr>
-                <w:rFonts w:ascii="Helvetica" w:hAnsi="Helvetica" w:eastAsia="Helvetica" w:cs="Helvetica"/>
-                <w:i w:val="false"/>
-                <w:b w:val="false"/>
-                <w:u w:val="none"/>
-                <w:sz w:val="22"/>
-                <w:szCs w:val="22"/>
-                <w:color w:val="000000"/>
-              </w:rPr>
-            </w:pPr>
-            <w:r>
-              <w:rPr>
-                <w:rFonts w:ascii="Helvetica" w:hAnsi="Helvetica" w:eastAsia="Helvetica" w:cs="Helvetica"/>
-                <w:i w:val="false"/>
-                <w:b w:val="false"/>
-                <w:u w:val="none"/>
-                <w:sz w:val="22"/>
-                <w:szCs w:val="22"/>
-                <w:color w:val="000000"/>
-              </w:rPr>
-              <w:t xml:space="preserve">0.006</w:t>
+                <w:rFonts w:ascii="Arial" w:hAnsi="Arial" w:eastAsia="Arial" w:cs="Arial"/>
+                <w:i w:val="false"/>
+                <w:b w:val="false"/>
+                <w:u w:val="none"/>
+                <w:strike w:val="false"/>
+                <w:sz w:val="22"/>
+                <w:szCs w:val="22"/>
+                <w:color w:val="000000"/>
+              </w:rPr>
+            </w:pPr>
+            <w:r>
+              <w:rPr>
+                <w:rFonts w:ascii="Arial" w:hAnsi="Arial" w:eastAsia="Arial" w:cs="Arial"/>
+                <w:i w:val="false"/>
+                <w:b w:val="false"/>
+                <w:u w:val="none"/>
+                <w:strike w:val="false"/>
+                <w:sz w:val="22"/>
+                <w:szCs w:val="22"/>
+                <w:color w:val="000000"/>
+              </w:rPr>
+              <w:t xml:space="preserve">5,069,244.7</w:t>
             </w:r>
           </w:p>
         </w:tc>
@@ -532,7 +541,6 @@
           </w:tcPr>
           <w:p>
             <w:pPr>
-              <w:pStyle w:val="Normal"/>
               <w:jc w:val="right"/>
               <w:pBdr>
                 <w:bottom w:val="none" w:sz="0" w:space="0" w:color="000000"/>
@@ -543,26 +551,28 @@
               <w:spacing w:after="100" w:before="100" w:line="240"/>
               <w:ind w:left="100" w:right="100" w:firstLine="0" w:firstLineChars="0"/>
               <w:rPr>
-                <w:rFonts w:ascii="Helvetica" w:hAnsi="Helvetica" w:eastAsia="Helvetica" w:cs="Helvetica"/>
-                <w:i w:val="false"/>
-                <w:b w:val="false"/>
-                <w:u w:val="none"/>
-                <w:sz w:val="22"/>
-                <w:szCs w:val="22"/>
-                <w:color w:val="000000"/>
-              </w:rPr>
-            </w:pPr>
-            <w:r>
-              <w:rPr>
-                <w:rFonts w:ascii="Helvetica" w:hAnsi="Helvetica" w:eastAsia="Helvetica" w:cs="Helvetica"/>
-                <w:i w:val="false"/>
-                <w:b w:val="false"/>
-                <w:u w:val="none"/>
-                <w:sz w:val="22"/>
-                <w:szCs w:val="22"/>
-                <w:color w:val="000000"/>
-              </w:rPr>
-              <w:t xml:space="preserve">0.006</w:t>
+                <w:rFonts w:ascii="Arial" w:hAnsi="Arial" w:eastAsia="Arial" w:cs="Arial"/>
+                <w:i w:val="false"/>
+                <w:b w:val="false"/>
+                <w:u w:val="none"/>
+                <w:strike w:val="false"/>
+                <w:sz w:val="22"/>
+                <w:szCs w:val="22"/>
+                <w:color w:val="000000"/>
+              </w:rPr>
+            </w:pPr>
+            <w:r>
+              <w:rPr>
+                <w:rFonts w:ascii="Arial" w:hAnsi="Arial" w:eastAsia="Arial" w:cs="Arial"/>
+                <w:i w:val="false"/>
+                <w:b w:val="false"/>
+                <w:u w:val="none"/>
+                <w:strike w:val="false"/>
+                <w:sz w:val="22"/>
+                <w:szCs w:val="22"/>
+                <w:color w:val="000000"/>
+              </w:rPr>
+              <w:t xml:space="preserve">5,069,244.7</w:t>
             </w:r>
           </w:p>
         </w:tc>
@@ -585,7 +595,6 @@
           </w:tcPr>
           <w:p>
             <w:pPr>
-              <w:pStyle w:val="Normal"/>
               <w:jc w:val="right"/>
               <w:pBdr>
                 <w:bottom w:val="none" w:sz="0" w:space="0" w:color="000000"/>
@@ -596,26 +605,28 @@
               <w:spacing w:after="100" w:before="100" w:line="240"/>
               <w:ind w:left="100" w:right="100" w:firstLine="0" w:firstLineChars="0"/>
               <w:rPr>
-                <w:rFonts w:ascii="Helvetica" w:hAnsi="Helvetica" w:eastAsia="Helvetica" w:cs="Helvetica"/>
-                <w:i w:val="false"/>
-                <w:b w:val="false"/>
-                <w:u w:val="none"/>
-                <w:sz w:val="22"/>
-                <w:szCs w:val="22"/>
-                <w:color w:val="000000"/>
-              </w:rPr>
-            </w:pPr>
-            <w:r>
-              <w:rPr>
-                <w:rFonts w:ascii="Helvetica" w:hAnsi="Helvetica" w:eastAsia="Helvetica" w:cs="Helvetica"/>
-                <w:i w:val="false"/>
-                <w:b w:val="false"/>
-                <w:u w:val="none"/>
-                <w:sz w:val="22"/>
-                <w:szCs w:val="22"/>
-                <w:color w:val="000000"/>
-              </w:rPr>
-              <w:t xml:space="preserve">1.883</w:t>
+                <w:rFonts w:ascii="Arial" w:hAnsi="Arial" w:eastAsia="Arial" w:cs="Arial"/>
+                <w:i w:val="false"/>
+                <w:b w:val="false"/>
+                <w:u w:val="none"/>
+                <w:strike w:val="false"/>
+                <w:sz w:val="22"/>
+                <w:szCs w:val="22"/>
+                <w:color w:val="000000"/>
+              </w:rPr>
+            </w:pPr>
+            <w:r>
+              <w:rPr>
+                <w:rFonts w:ascii="Arial" w:hAnsi="Arial" w:eastAsia="Arial" w:cs="Arial"/>
+                <w:i w:val="false"/>
+                <w:b w:val="false"/>
+                <w:u w:val="none"/>
+                <w:strike w:val="false"/>
+                <w:sz w:val="22"/>
+                <w:szCs w:val="22"/>
+                <w:color w:val="000000"/>
+              </w:rPr>
+              <w:t xml:space="preserve">14.918</w:t>
             </w:r>
           </w:p>
         </w:tc>
@@ -638,7 +649,6 @@
           </w:tcPr>
           <w:p>
             <w:pPr>
-              <w:pStyle w:val="Normal"/>
               <w:jc w:val="right"/>
               <w:pBdr>
                 <w:bottom w:val="none" w:sz="0" w:space="0" w:color="000000"/>
@@ -649,26 +659,28 @@
               <w:spacing w:after="100" w:before="100" w:line="240"/>
               <w:ind w:left="100" w:right="100" w:firstLine="0" w:firstLineChars="0"/>
               <w:rPr>
-                <w:rFonts w:ascii="Helvetica" w:hAnsi="Helvetica" w:eastAsia="Helvetica" w:cs="Helvetica"/>
-                <w:i w:val="false"/>
-                <w:b w:val="false"/>
-                <w:u w:val="none"/>
-                <w:sz w:val="22"/>
-                <w:szCs w:val="22"/>
-                <w:color w:val="000000"/>
-              </w:rPr>
-            </w:pPr>
-            <w:r>
-              <w:rPr>
-                <w:rFonts w:ascii="Helvetica" w:hAnsi="Helvetica" w:eastAsia="Helvetica" w:cs="Helvetica"/>
-                <w:i w:val="false"/>
-                <w:b w:val="false"/>
-                <w:u w:val="none"/>
-                <w:sz w:val="22"/>
-                <w:szCs w:val="22"/>
-                <w:color w:val="000000"/>
-              </w:rPr>
-              <w:t xml:space="preserve">0.175</w:t>
+                <w:rFonts w:ascii="Arial" w:hAnsi="Arial" w:eastAsia="Arial" w:cs="Arial"/>
+                <w:i w:val="false"/>
+                <w:b w:val="false"/>
+                <w:u w:val="none"/>
+                <w:strike w:val="false"/>
+                <w:sz w:val="22"/>
+                <w:szCs w:val="22"/>
+                <w:color w:val="000000"/>
+              </w:rPr>
+            </w:pPr>
+            <w:r>
+              <w:rPr>
+                <w:rFonts w:ascii="Arial" w:hAnsi="Arial" w:eastAsia="Arial" w:cs="Arial"/>
+                <w:i w:val="false"/>
+                <w:b w:val="false"/>
+                <w:u w:val="none"/>
+                <w:strike w:val="false"/>
+                <w:sz w:val="22"/>
+                <w:szCs w:val="22"/>
+                <w:color w:val="000000"/>
+              </w:rPr>
+              <w:t xml:space="preserve">0.001</w:t>
             </w:r>
           </w:p>
         </w:tc>
@@ -697,7 +709,6 @@
           </w:tcPr>
           <w:p>
             <w:pPr>
-              <w:pStyle w:val="Normal"/>
               <w:jc w:val="left"/>
               <w:pBdr>
                 <w:bottom w:val="none" w:sz="0" w:space="0" w:color="000000"/>
@@ -708,26 +719,28 @@
               <w:spacing w:after="100" w:before="100" w:line="240"/>
               <w:ind w:left="100" w:right="100" w:firstLine="0" w:firstLineChars="0"/>
               <w:rPr>
-                <w:rFonts w:ascii="Helvetica" w:hAnsi="Helvetica" w:eastAsia="Helvetica" w:cs="Helvetica"/>
-                <w:i w:val="false"/>
-                <w:b w:val="false"/>
-                <w:u w:val="none"/>
-                <w:sz w:val="22"/>
-                <w:szCs w:val="22"/>
-                <w:color w:val="000000"/>
-              </w:rPr>
-            </w:pPr>
-            <w:r>
-              <w:rPr>
-                <w:rFonts w:ascii="Helvetica" w:hAnsi="Helvetica" w:eastAsia="Helvetica" w:cs="Helvetica"/>
-                <w:i w:val="false"/>
-                <w:b w:val="false"/>
-                <w:u w:val="none"/>
-                <w:sz w:val="22"/>
-                <w:szCs w:val="22"/>
-                <w:color w:val="000000"/>
-              </w:rPr>
-              <w:t xml:space="preserve">salinity</w:t>
+                <w:rFonts w:ascii="Arial" w:hAnsi="Arial" w:eastAsia="Arial" w:cs="Arial"/>
+                <w:i w:val="false"/>
+                <w:b w:val="false"/>
+                <w:u w:val="none"/>
+                <w:strike w:val="false"/>
+                <w:sz w:val="22"/>
+                <w:szCs w:val="22"/>
+                <w:color w:val="000000"/>
+              </w:rPr>
+            </w:pPr>
+            <w:r>
+              <w:rPr>
+                <w:rFonts w:ascii="Arial" w:hAnsi="Arial" w:eastAsia="Arial" w:cs="Arial"/>
+                <w:i w:val="false"/>
+                <w:b w:val="false"/>
+                <w:u w:val="none"/>
+                <w:strike w:val="false"/>
+                <w:sz w:val="22"/>
+                <w:szCs w:val="22"/>
+                <w:color w:val="000000"/>
+              </w:rPr>
+              <w:t xml:space="preserve">Salinity</w:t>
             </w:r>
           </w:p>
         </w:tc>
@@ -750,7 +763,6 @@
           </w:tcPr>
           <w:p>
             <w:pPr>
-              <w:pStyle w:val="Normal"/>
               <w:jc w:val="right"/>
               <w:pBdr>
                 <w:bottom w:val="none" w:sz="0" w:space="0" w:color="000000"/>
@@ -761,21 +773,23 @@
               <w:spacing w:after="100" w:before="100" w:line="240"/>
               <w:ind w:left="100" w:right="100" w:firstLine="0" w:firstLineChars="0"/>
               <w:rPr>
-                <w:rFonts w:ascii="Helvetica" w:hAnsi="Helvetica" w:eastAsia="Helvetica" w:cs="Helvetica"/>
-                <w:i w:val="false"/>
-                <w:b w:val="false"/>
-                <w:u w:val="none"/>
-                <w:sz w:val="22"/>
-                <w:szCs w:val="22"/>
-                <w:color w:val="000000"/>
-              </w:rPr>
-            </w:pPr>
-            <w:r>
-              <w:rPr>
-                <w:rFonts w:ascii="Helvetica" w:hAnsi="Helvetica" w:eastAsia="Helvetica" w:cs="Helvetica"/>
-                <w:i w:val="false"/>
-                <w:b w:val="false"/>
-                <w:u w:val="none"/>
+                <w:rFonts w:ascii="Arial" w:hAnsi="Arial" w:eastAsia="Arial" w:cs="Arial"/>
+                <w:i w:val="false"/>
+                <w:b w:val="false"/>
+                <w:u w:val="none"/>
+                <w:strike w:val="false"/>
+                <w:sz w:val="22"/>
+                <w:szCs w:val="22"/>
+                <w:color w:val="000000"/>
+              </w:rPr>
+            </w:pPr>
+            <w:r>
+              <w:rPr>
+                <w:rFonts w:ascii="Arial" w:hAnsi="Arial" w:eastAsia="Arial" w:cs="Arial"/>
+                <w:i w:val="false"/>
+                <w:b w:val="false"/>
+                <w:u w:val="none"/>
+                <w:strike w:val="false"/>
                 <w:sz w:val="22"/>
                 <w:szCs w:val="22"/>
                 <w:color w:val="000000"/>
@@ -803,7 +817,6 @@
           </w:tcPr>
           <w:p>
             <w:pPr>
-              <w:pStyle w:val="Normal"/>
               <w:jc w:val="right"/>
               <w:pBdr>
                 <w:bottom w:val="none" w:sz="0" w:space="0" w:color="000000"/>
@@ -814,26 +827,28 @@
               <w:spacing w:after="100" w:before="100" w:line="240"/>
               <w:ind w:left="100" w:right="100" w:firstLine="0" w:firstLineChars="0"/>
               <w:rPr>
-                <w:rFonts w:ascii="Helvetica" w:hAnsi="Helvetica" w:eastAsia="Helvetica" w:cs="Helvetica"/>
-                <w:i w:val="false"/>
-                <w:b w:val="false"/>
-                <w:u w:val="none"/>
-                <w:sz w:val="22"/>
-                <w:szCs w:val="22"/>
-                <w:color w:val="000000"/>
-              </w:rPr>
-            </w:pPr>
-            <w:r>
-              <w:rPr>
-                <w:rFonts w:ascii="Helvetica" w:hAnsi="Helvetica" w:eastAsia="Helvetica" w:cs="Helvetica"/>
-                <w:i w:val="false"/>
-                <w:b w:val="false"/>
-                <w:u w:val="none"/>
-                <w:sz w:val="22"/>
-                <w:szCs w:val="22"/>
-                <w:color w:val="000000"/>
-              </w:rPr>
-              <w:t xml:space="preserve">0.108</w:t>
+                <w:rFonts w:ascii="Arial" w:hAnsi="Arial" w:eastAsia="Arial" w:cs="Arial"/>
+                <w:i w:val="false"/>
+                <w:b w:val="false"/>
+                <w:u w:val="none"/>
+                <w:strike w:val="false"/>
+                <w:sz w:val="22"/>
+                <w:szCs w:val="22"/>
+                <w:color w:val="000000"/>
+              </w:rPr>
+            </w:pPr>
+            <w:r>
+              <w:rPr>
+                <w:rFonts w:ascii="Arial" w:hAnsi="Arial" w:eastAsia="Arial" w:cs="Arial"/>
+                <w:i w:val="false"/>
+                <w:b w:val="false"/>
+                <w:u w:val="none"/>
+                <w:strike w:val="false"/>
+                <w:sz w:val="22"/>
+                <w:szCs w:val="22"/>
+                <w:color w:val="000000"/>
+              </w:rPr>
+              <w:t xml:space="preserve">1,380,449.8</w:t>
             </w:r>
           </w:p>
         </w:tc>
@@ -856,7 +871,6 @@
           </w:tcPr>
           <w:p>
             <w:pPr>
-              <w:pStyle w:val="Normal"/>
               <w:jc w:val="right"/>
               <w:pBdr>
                 <w:bottom w:val="none" w:sz="0" w:space="0" w:color="000000"/>
@@ -867,26 +881,28 @@
               <w:spacing w:after="100" w:before="100" w:line="240"/>
               <w:ind w:left="100" w:right="100" w:firstLine="0" w:firstLineChars="0"/>
               <w:rPr>
-                <w:rFonts w:ascii="Helvetica" w:hAnsi="Helvetica" w:eastAsia="Helvetica" w:cs="Helvetica"/>
-                <w:i w:val="false"/>
-                <w:b w:val="false"/>
-                <w:u w:val="none"/>
-                <w:sz w:val="22"/>
-                <w:szCs w:val="22"/>
-                <w:color w:val="000000"/>
-              </w:rPr>
-            </w:pPr>
-            <w:r>
-              <w:rPr>
-                <w:rFonts w:ascii="Helvetica" w:hAnsi="Helvetica" w:eastAsia="Helvetica" w:cs="Helvetica"/>
-                <w:i w:val="false"/>
-                <w:b w:val="false"/>
-                <w:u w:val="none"/>
-                <w:sz w:val="22"/>
-                <w:szCs w:val="22"/>
-                <w:color w:val="000000"/>
-              </w:rPr>
-              <w:t xml:space="preserve">0.054</w:t>
+                <w:rFonts w:ascii="Arial" w:hAnsi="Arial" w:eastAsia="Arial" w:cs="Arial"/>
+                <w:i w:val="false"/>
+                <w:b w:val="false"/>
+                <w:u w:val="none"/>
+                <w:strike w:val="false"/>
+                <w:sz w:val="22"/>
+                <w:szCs w:val="22"/>
+                <w:color w:val="000000"/>
+              </w:rPr>
+            </w:pPr>
+            <w:r>
+              <w:rPr>
+                <w:rFonts w:ascii="Arial" w:hAnsi="Arial" w:eastAsia="Arial" w:cs="Arial"/>
+                <w:i w:val="false"/>
+                <w:b w:val="false"/>
+                <w:u w:val="none"/>
+                <w:strike w:val="false"/>
+                <w:sz w:val="22"/>
+                <w:szCs w:val="22"/>
+                <w:color w:val="000000"/>
+              </w:rPr>
+              <w:t xml:space="preserve">690,224.9</w:t>
             </w:r>
           </w:p>
         </w:tc>
@@ -909,7 +925,6 @@
           </w:tcPr>
           <w:p>
             <w:pPr>
-              <w:pStyle w:val="Normal"/>
               <w:jc w:val="right"/>
               <w:pBdr>
                 <w:bottom w:val="none" w:sz="0" w:space="0" w:color="000000"/>
@@ -920,26 +935,28 @@
               <w:spacing w:after="100" w:before="100" w:line="240"/>
               <w:ind w:left="100" w:right="100" w:firstLine="0" w:firstLineChars="0"/>
               <w:rPr>
-                <w:rFonts w:ascii="Helvetica" w:hAnsi="Helvetica" w:eastAsia="Helvetica" w:cs="Helvetica"/>
-                <w:i w:val="false"/>
-                <w:b w:val="false"/>
-                <w:u w:val="none"/>
-                <w:sz w:val="22"/>
-                <w:szCs w:val="22"/>
-                <w:color w:val="000000"/>
-              </w:rPr>
-            </w:pPr>
-            <w:r>
-              <w:rPr>
-                <w:rFonts w:ascii="Helvetica" w:hAnsi="Helvetica" w:eastAsia="Helvetica" w:cs="Helvetica"/>
-                <w:i w:val="false"/>
-                <w:b w:val="false"/>
-                <w:u w:val="none"/>
-                <w:sz w:val="22"/>
-                <w:szCs w:val="22"/>
-                <w:color w:val="000000"/>
-              </w:rPr>
-              <w:t xml:space="preserve">16.111</w:t>
+                <w:rFonts w:ascii="Arial" w:hAnsi="Arial" w:eastAsia="Arial" w:cs="Arial"/>
+                <w:i w:val="false"/>
+                <w:b w:val="false"/>
+                <w:u w:val="none"/>
+                <w:strike w:val="false"/>
+                <w:sz w:val="22"/>
+                <w:szCs w:val="22"/>
+                <w:color w:val="000000"/>
+              </w:rPr>
+            </w:pPr>
+            <w:r>
+              <w:rPr>
+                <w:rFonts w:ascii="Arial" w:hAnsi="Arial" w:eastAsia="Arial" w:cs="Arial"/>
+                <w:i w:val="false"/>
+                <w:b w:val="false"/>
+                <w:u w:val="none"/>
+                <w:strike w:val="false"/>
+                <w:sz w:val="22"/>
+                <w:szCs w:val="22"/>
+                <w:color w:val="000000"/>
+              </w:rPr>
+              <w:t xml:space="preserve">2.031</w:t>
             </w:r>
           </w:p>
         </w:tc>
@@ -962,7 +979,6 @@
           </w:tcPr>
           <w:p>
             <w:pPr>
-              <w:pStyle w:val="Normal"/>
               <w:jc w:val="right"/>
               <w:pBdr>
                 <w:bottom w:val="none" w:sz="0" w:space="0" w:color="000000"/>
@@ -973,26 +989,28 @@
               <w:spacing w:after="100" w:before="100" w:line="240"/>
               <w:ind w:left="100" w:right="100" w:firstLine="0" w:firstLineChars="0"/>
               <w:rPr>
-                <w:rFonts w:ascii="Helvetica" w:hAnsi="Helvetica" w:eastAsia="Helvetica" w:cs="Helvetica"/>
-                <w:i w:val="false"/>
-                <w:b w:val="false"/>
-                <w:u w:val="none"/>
-                <w:sz w:val="22"/>
-                <w:szCs w:val="22"/>
-                <w:color w:val="000000"/>
-              </w:rPr>
-            </w:pPr>
-            <w:r>
-              <w:rPr>
-                <w:rFonts w:ascii="Helvetica" w:hAnsi="Helvetica" w:eastAsia="Helvetica" w:cs="Helvetica"/>
-                <w:i w:val="false"/>
-                <w:b w:val="false"/>
-                <w:u w:val="none"/>
-                <w:sz w:val="22"/>
-                <w:szCs w:val="22"/>
-                <w:color w:val="000000"/>
-              </w:rPr>
-              <w:t xml:space="preserve">0.000</w:t>
+                <w:rFonts w:ascii="Arial" w:hAnsi="Arial" w:eastAsia="Arial" w:cs="Arial"/>
+                <w:i w:val="false"/>
+                <w:b w:val="false"/>
+                <w:u w:val="none"/>
+                <w:strike w:val="false"/>
+                <w:sz w:val="22"/>
+                <w:szCs w:val="22"/>
+                <w:color w:val="000000"/>
+              </w:rPr>
+            </w:pPr>
+            <w:r>
+              <w:rPr>
+                <w:rFonts w:ascii="Arial" w:hAnsi="Arial" w:eastAsia="Arial" w:cs="Arial"/>
+                <w:i w:val="false"/>
+                <w:b w:val="false"/>
+                <w:u w:val="none"/>
+                <w:strike w:val="false"/>
+                <w:sz w:val="22"/>
+                <w:szCs w:val="22"/>
+                <w:color w:val="000000"/>
+              </w:rPr>
+              <w:t xml:space="preserve">0.150</w:t>
             </w:r>
           </w:p>
         </w:tc>
@@ -1021,7 +1039,6 @@
           </w:tcPr>
           <w:p>
             <w:pPr>
-              <w:pStyle w:val="Normal"/>
               <w:jc w:val="left"/>
               <w:pBdr>
                 <w:bottom w:val="none" w:sz="0" w:space="0" w:color="000000"/>
@@ -1032,26 +1049,28 @@
               <w:spacing w:after="100" w:before="100" w:line="240"/>
               <w:ind w:left="100" w:right="100" w:firstLine="0" w:firstLineChars="0"/>
               <w:rPr>
-                <w:rFonts w:ascii="Helvetica" w:hAnsi="Helvetica" w:eastAsia="Helvetica" w:cs="Helvetica"/>
-                <w:i w:val="false"/>
-                <w:b w:val="false"/>
-                <w:u w:val="none"/>
-                <w:sz w:val="22"/>
-                <w:szCs w:val="22"/>
-                <w:color w:val="000000"/>
-              </w:rPr>
-            </w:pPr>
-            <w:r>
-              <w:rPr>
-                <w:rFonts w:ascii="Helvetica" w:hAnsi="Helvetica" w:eastAsia="Helvetica" w:cs="Helvetica"/>
-                <w:i w:val="false"/>
-                <w:b w:val="false"/>
-                <w:u w:val="none"/>
-                <w:sz w:val="22"/>
-                <w:szCs w:val="22"/>
-                <w:color w:val="000000"/>
-              </w:rPr>
-              <w:t xml:space="preserve">temp</w:t>
+                <w:rFonts w:ascii="Arial" w:hAnsi="Arial" w:eastAsia="Arial" w:cs="Arial"/>
+                <w:i w:val="false"/>
+                <w:b w:val="false"/>
+                <w:u w:val="none"/>
+                <w:strike w:val="false"/>
+                <w:sz w:val="22"/>
+                <w:szCs w:val="22"/>
+                <w:color w:val="000000"/>
+              </w:rPr>
+            </w:pPr>
+            <w:r>
+              <w:rPr>
+                <w:rFonts w:ascii="Arial" w:hAnsi="Arial" w:eastAsia="Arial" w:cs="Arial"/>
+                <w:i w:val="false"/>
+                <w:b w:val="false"/>
+                <w:u w:val="none"/>
+                <w:strike w:val="false"/>
+                <w:sz w:val="22"/>
+                <w:szCs w:val="22"/>
+                <w:color w:val="000000"/>
+              </w:rPr>
+              <w:t xml:space="preserve">Temp</w:t>
             </w:r>
           </w:p>
         </w:tc>
@@ -1074,7 +1093,6 @@
           </w:tcPr>
           <w:p>
             <w:pPr>
-              <w:pStyle w:val="Normal"/>
               <w:jc w:val="right"/>
               <w:pBdr>
                 <w:bottom w:val="none" w:sz="0" w:space="0" w:color="000000"/>
@@ -1085,21 +1103,23 @@
               <w:spacing w:after="100" w:before="100" w:line="240"/>
               <w:ind w:left="100" w:right="100" w:firstLine="0" w:firstLineChars="0"/>
               <w:rPr>
-                <w:rFonts w:ascii="Helvetica" w:hAnsi="Helvetica" w:eastAsia="Helvetica" w:cs="Helvetica"/>
-                <w:i w:val="false"/>
-                <w:b w:val="false"/>
-                <w:u w:val="none"/>
-                <w:sz w:val="22"/>
-                <w:szCs w:val="22"/>
-                <w:color w:val="000000"/>
-              </w:rPr>
-            </w:pPr>
-            <w:r>
-              <w:rPr>
-                <w:rFonts w:ascii="Helvetica" w:hAnsi="Helvetica" w:eastAsia="Helvetica" w:cs="Helvetica"/>
-                <w:i w:val="false"/>
-                <w:b w:val="false"/>
-                <w:u w:val="none"/>
+                <w:rFonts w:ascii="Arial" w:hAnsi="Arial" w:eastAsia="Arial" w:cs="Arial"/>
+                <w:i w:val="false"/>
+                <w:b w:val="false"/>
+                <w:u w:val="none"/>
+                <w:strike w:val="false"/>
+                <w:sz w:val="22"/>
+                <w:szCs w:val="22"/>
+                <w:color w:val="000000"/>
+              </w:rPr>
+            </w:pPr>
+            <w:r>
+              <w:rPr>
+                <w:rFonts w:ascii="Arial" w:hAnsi="Arial" w:eastAsia="Arial" w:cs="Arial"/>
+                <w:i w:val="false"/>
+                <w:b w:val="false"/>
+                <w:u w:val="none"/>
+                <w:strike w:val="false"/>
                 <w:sz w:val="22"/>
                 <w:szCs w:val="22"/>
                 <w:color w:val="000000"/>
@@ -1127,7 +1147,6 @@
           </w:tcPr>
           <w:p>
             <w:pPr>
-              <w:pStyle w:val="Normal"/>
               <w:jc w:val="right"/>
               <w:pBdr>
                 <w:bottom w:val="none" w:sz="0" w:space="0" w:color="000000"/>
@@ -1138,26 +1157,28 @@
               <w:spacing w:after="100" w:before="100" w:line="240"/>
               <w:ind w:left="100" w:right="100" w:firstLine="0" w:firstLineChars="0"/>
               <w:rPr>
-                <w:rFonts w:ascii="Helvetica" w:hAnsi="Helvetica" w:eastAsia="Helvetica" w:cs="Helvetica"/>
-                <w:i w:val="false"/>
-                <w:b w:val="false"/>
-                <w:u w:val="none"/>
-                <w:sz w:val="22"/>
-                <w:szCs w:val="22"/>
-                <w:color w:val="000000"/>
-              </w:rPr>
-            </w:pPr>
-            <w:r>
-              <w:rPr>
-                <w:rFonts w:ascii="Helvetica" w:hAnsi="Helvetica" w:eastAsia="Helvetica" w:cs="Helvetica"/>
-                <w:i w:val="false"/>
-                <w:b w:val="false"/>
-                <w:u w:val="none"/>
-                <w:sz w:val="22"/>
-                <w:szCs w:val="22"/>
-                <w:color w:val="000000"/>
-              </w:rPr>
-              <w:t xml:space="preserve">0.018</w:t>
+                <w:rFonts w:ascii="Arial" w:hAnsi="Arial" w:eastAsia="Arial" w:cs="Arial"/>
+                <w:i w:val="false"/>
+                <w:b w:val="false"/>
+                <w:u w:val="none"/>
+                <w:strike w:val="false"/>
+                <w:sz w:val="22"/>
+                <w:szCs w:val="22"/>
+                <w:color w:val="000000"/>
+              </w:rPr>
+            </w:pPr>
+            <w:r>
+              <w:rPr>
+                <w:rFonts w:ascii="Arial" w:hAnsi="Arial" w:eastAsia="Arial" w:cs="Arial"/>
+                <w:i w:val="false"/>
+                <w:b w:val="false"/>
+                <w:u w:val="none"/>
+                <w:strike w:val="false"/>
+                <w:sz w:val="22"/>
+                <w:szCs w:val="22"/>
+                <w:color w:val="000000"/>
+              </w:rPr>
+              <w:t xml:space="preserve">47,553.8</w:t>
             </w:r>
           </w:p>
         </w:tc>
@@ -1180,7 +1201,6 @@
           </w:tcPr>
           <w:p>
             <w:pPr>
-              <w:pStyle w:val="Normal"/>
               <w:jc w:val="right"/>
               <w:pBdr>
                 <w:bottom w:val="none" w:sz="0" w:space="0" w:color="000000"/>
@@ -1191,26 +1211,28 @@
               <w:spacing w:after="100" w:before="100" w:line="240"/>
               <w:ind w:left="100" w:right="100" w:firstLine="0" w:firstLineChars="0"/>
               <w:rPr>
-                <w:rFonts w:ascii="Helvetica" w:hAnsi="Helvetica" w:eastAsia="Helvetica" w:cs="Helvetica"/>
-                <w:i w:val="false"/>
-                <w:b w:val="false"/>
-                <w:u w:val="none"/>
-                <w:sz w:val="22"/>
-                <w:szCs w:val="22"/>
-                <w:color w:val="000000"/>
-              </w:rPr>
-            </w:pPr>
-            <w:r>
-              <w:rPr>
-                <w:rFonts w:ascii="Helvetica" w:hAnsi="Helvetica" w:eastAsia="Helvetica" w:cs="Helvetica"/>
-                <w:i w:val="false"/>
-                <w:b w:val="false"/>
-                <w:u w:val="none"/>
-                <w:sz w:val="22"/>
-                <w:szCs w:val="22"/>
-                <w:color w:val="000000"/>
-              </w:rPr>
-              <w:t xml:space="preserve">0.018</w:t>
+                <w:rFonts w:ascii="Arial" w:hAnsi="Arial" w:eastAsia="Arial" w:cs="Arial"/>
+                <w:i w:val="false"/>
+                <w:b w:val="false"/>
+                <w:u w:val="none"/>
+                <w:strike w:val="false"/>
+                <w:sz w:val="22"/>
+                <w:szCs w:val="22"/>
+                <w:color w:val="000000"/>
+              </w:rPr>
+            </w:pPr>
+            <w:r>
+              <w:rPr>
+                <w:rFonts w:ascii="Arial" w:hAnsi="Arial" w:eastAsia="Arial" w:cs="Arial"/>
+                <w:i w:val="false"/>
+                <w:b w:val="false"/>
+                <w:u w:val="none"/>
+                <w:strike w:val="false"/>
+                <w:sz w:val="22"/>
+                <w:szCs w:val="22"/>
+                <w:color w:val="000000"/>
+              </w:rPr>
+              <w:t xml:space="preserve">47,553.8</w:t>
             </w:r>
           </w:p>
         </w:tc>
@@ -1233,7 +1255,6 @@
           </w:tcPr>
           <w:p>
             <w:pPr>
-              <w:pStyle w:val="Normal"/>
               <w:jc w:val="right"/>
               <w:pBdr>
                 <w:bottom w:val="none" w:sz="0" w:space="0" w:color="000000"/>
@@ -1244,26 +1265,28 @@
               <w:spacing w:after="100" w:before="100" w:line="240"/>
               <w:ind w:left="100" w:right="100" w:firstLine="0" w:firstLineChars="0"/>
               <w:rPr>
-                <w:rFonts w:ascii="Helvetica" w:hAnsi="Helvetica" w:eastAsia="Helvetica" w:cs="Helvetica"/>
-                <w:i w:val="false"/>
-                <w:b w:val="false"/>
-                <w:u w:val="none"/>
-                <w:sz w:val="22"/>
-                <w:szCs w:val="22"/>
-                <w:color w:val="000000"/>
-              </w:rPr>
-            </w:pPr>
-            <w:r>
-              <w:rPr>
-                <w:rFonts w:ascii="Helvetica" w:hAnsi="Helvetica" w:eastAsia="Helvetica" w:cs="Helvetica"/>
-                <w:i w:val="false"/>
-                <w:b w:val="false"/>
-                <w:u w:val="none"/>
-                <w:sz w:val="22"/>
-                <w:szCs w:val="22"/>
-                <w:color w:val="000000"/>
-              </w:rPr>
-              <w:t xml:space="preserve">5.260</w:t>
+                <w:rFonts w:ascii="Arial" w:hAnsi="Arial" w:eastAsia="Arial" w:cs="Arial"/>
+                <w:i w:val="false"/>
+                <w:b w:val="false"/>
+                <w:u w:val="none"/>
+                <w:strike w:val="false"/>
+                <w:sz w:val="22"/>
+                <w:szCs w:val="22"/>
+                <w:color w:val="000000"/>
+              </w:rPr>
+            </w:pPr>
+            <w:r>
+              <w:rPr>
+                <w:rFonts w:ascii="Arial" w:hAnsi="Arial" w:eastAsia="Arial" w:cs="Arial"/>
+                <w:i w:val="false"/>
+                <w:b w:val="false"/>
+                <w:u w:val="none"/>
+                <w:strike w:val="false"/>
+                <w:sz w:val="22"/>
+                <w:szCs w:val="22"/>
+                <w:color w:val="000000"/>
+              </w:rPr>
+              <w:t xml:space="preserve">0.140</w:t>
             </w:r>
           </w:p>
         </w:tc>
@@ -1286,7 +1309,6 @@
           </w:tcPr>
           <w:p>
             <w:pPr>
-              <w:pStyle w:val="Normal"/>
               <w:jc w:val="right"/>
               <w:pBdr>
                 <w:bottom w:val="none" w:sz="0" w:space="0" w:color="000000"/>
@@ -1297,26 +1319,28 @@
               <w:spacing w:after="100" w:before="100" w:line="240"/>
               <w:ind w:left="100" w:right="100" w:firstLine="0" w:firstLineChars="0"/>
               <w:rPr>
-                <w:rFonts w:ascii="Helvetica" w:hAnsi="Helvetica" w:eastAsia="Helvetica" w:cs="Helvetica"/>
-                <w:i w:val="false"/>
-                <w:b w:val="false"/>
-                <w:u w:val="none"/>
-                <w:sz w:val="22"/>
-                <w:szCs w:val="22"/>
-                <w:color w:val="000000"/>
-              </w:rPr>
-            </w:pPr>
-            <w:r>
-              <w:rPr>
-                <w:rFonts w:ascii="Helvetica" w:hAnsi="Helvetica" w:eastAsia="Helvetica" w:cs="Helvetica"/>
-                <w:i w:val="false"/>
-                <w:b w:val="false"/>
-                <w:u w:val="none"/>
-                <w:sz w:val="22"/>
-                <w:szCs w:val="22"/>
-                <w:color w:val="000000"/>
-              </w:rPr>
-              <w:t xml:space="preserve">0.025</w:t>
+                <w:rFonts w:ascii="Arial" w:hAnsi="Arial" w:eastAsia="Arial" w:cs="Arial"/>
+                <w:i w:val="false"/>
+                <w:b w:val="false"/>
+                <w:u w:val="none"/>
+                <w:strike w:val="false"/>
+                <w:sz w:val="22"/>
+                <w:szCs w:val="22"/>
+                <w:color w:val="000000"/>
+              </w:rPr>
+            </w:pPr>
+            <w:r>
+              <w:rPr>
+                <w:rFonts w:ascii="Arial" w:hAnsi="Arial" w:eastAsia="Arial" w:cs="Arial"/>
+                <w:i w:val="false"/>
+                <w:b w:val="false"/>
+                <w:u w:val="none"/>
+                <w:strike w:val="false"/>
+                <w:sz w:val="22"/>
+                <w:szCs w:val="22"/>
+                <w:color w:val="000000"/>
+              </w:rPr>
+              <w:t xml:space="preserve">0.711</w:t>
             </w:r>
           </w:p>
         </w:tc>
@@ -1345,7 +1369,6 @@
           </w:tcPr>
           <w:p>
             <w:pPr>
-              <w:pStyle w:val="Normal"/>
               <w:jc w:val="left"/>
               <w:pBdr>
                 <w:bottom w:val="none" w:sz="0" w:space="0" w:color="000000"/>
@@ -1356,26 +1379,28 @@
               <w:spacing w:after="100" w:before="100" w:line="240"/>
               <w:ind w:left="100" w:right="100" w:firstLine="0" w:firstLineChars="0"/>
               <w:rPr>
-                <w:rFonts w:ascii="Helvetica" w:hAnsi="Helvetica" w:eastAsia="Helvetica" w:cs="Helvetica"/>
-                <w:i w:val="false"/>
-                <w:b w:val="false"/>
-                <w:u w:val="none"/>
-                <w:sz w:val="22"/>
-                <w:szCs w:val="22"/>
-                <w:color w:val="000000"/>
-              </w:rPr>
-            </w:pPr>
-            <w:r>
-              <w:rPr>
-                <w:rFonts w:ascii="Helvetica" w:hAnsi="Helvetica" w:eastAsia="Helvetica" w:cs="Helvetica"/>
-                <w:i w:val="false"/>
-                <w:b w:val="false"/>
-                <w:u w:val="none"/>
-                <w:sz w:val="22"/>
-                <w:szCs w:val="22"/>
-                <w:color w:val="000000"/>
-              </w:rPr>
-              <w:t xml:space="preserve">Nitrogen</w:t>
+                <w:rFonts w:ascii="Arial" w:hAnsi="Arial" w:eastAsia="Arial" w:cs="Arial"/>
+                <w:i w:val="false"/>
+                <w:b w:val="false"/>
+                <w:u w:val="none"/>
+                <w:strike w:val="false"/>
+                <w:sz w:val="22"/>
+                <w:szCs w:val="22"/>
+                <w:color w:val="000000"/>
+              </w:rPr>
+            </w:pPr>
+            <w:r>
+              <w:rPr>
+                <w:rFonts w:ascii="Arial" w:hAnsi="Arial" w:eastAsia="Arial" w:cs="Arial"/>
+                <w:i w:val="false"/>
+                <w:b w:val="false"/>
+                <w:u w:val="none"/>
+                <w:strike w:val="false"/>
+                <w:sz w:val="22"/>
+                <w:szCs w:val="22"/>
+                <w:color w:val="000000"/>
+              </w:rPr>
+              <w:t xml:space="preserve">Bact:Salinity</w:t>
             </w:r>
           </w:p>
         </w:tc>
@@ -1398,7 +1423,6 @@
           </w:tcPr>
           <w:p>
             <w:pPr>
-              <w:pStyle w:val="Normal"/>
               <w:jc w:val="right"/>
               <w:pBdr>
                 <w:bottom w:val="none" w:sz="0" w:space="0" w:color="000000"/>
@@ -1409,26 +1433,28 @@
               <w:spacing w:after="100" w:before="100" w:line="240"/>
               <w:ind w:left="100" w:right="100" w:firstLine="0" w:firstLineChars="0"/>
               <w:rPr>
-                <w:rFonts w:ascii="Helvetica" w:hAnsi="Helvetica" w:eastAsia="Helvetica" w:cs="Helvetica"/>
-                <w:i w:val="false"/>
-                <w:b w:val="false"/>
-                <w:u w:val="none"/>
-                <w:sz w:val="22"/>
-                <w:szCs w:val="22"/>
-                <w:color w:val="000000"/>
-              </w:rPr>
-            </w:pPr>
-            <w:r>
-              <w:rPr>
-                <w:rFonts w:ascii="Helvetica" w:hAnsi="Helvetica" w:eastAsia="Helvetica" w:cs="Helvetica"/>
-                <w:i w:val="false"/>
-                <w:b w:val="false"/>
-                <w:u w:val="none"/>
-                <w:sz w:val="22"/>
-                <w:szCs w:val="22"/>
-                <w:color w:val="000000"/>
-              </w:rPr>
-              <w:t xml:space="preserve">1</w:t>
+                <w:rFonts w:ascii="Arial" w:hAnsi="Arial" w:eastAsia="Arial" w:cs="Arial"/>
+                <w:i w:val="false"/>
+                <w:b w:val="false"/>
+                <w:u w:val="none"/>
+                <w:strike w:val="false"/>
+                <w:sz w:val="22"/>
+                <w:szCs w:val="22"/>
+                <w:color w:val="000000"/>
+              </w:rPr>
+            </w:pPr>
+            <w:r>
+              <w:rPr>
+                <w:rFonts w:ascii="Arial" w:hAnsi="Arial" w:eastAsia="Arial" w:cs="Arial"/>
+                <w:i w:val="false"/>
+                <w:b w:val="false"/>
+                <w:u w:val="none"/>
+                <w:strike w:val="false"/>
+                <w:sz w:val="22"/>
+                <w:szCs w:val="22"/>
+                <w:color w:val="000000"/>
+              </w:rPr>
+              <w:t xml:space="preserve">2</w:t>
             </w:r>
           </w:p>
         </w:tc>
@@ -1451,7 +1477,6 @@
           </w:tcPr>
           <w:p>
             <w:pPr>
-              <w:pStyle w:val="Normal"/>
               <w:jc w:val="right"/>
               <w:pBdr>
                 <w:bottom w:val="none" w:sz="0" w:space="0" w:color="000000"/>
@@ -1462,26 +1487,28 @@
               <w:spacing w:after="100" w:before="100" w:line="240"/>
               <w:ind w:left="100" w:right="100" w:firstLine="0" w:firstLineChars="0"/>
               <w:rPr>
-                <w:rFonts w:ascii="Helvetica" w:hAnsi="Helvetica" w:eastAsia="Helvetica" w:cs="Helvetica"/>
-                <w:i w:val="false"/>
-                <w:b w:val="false"/>
-                <w:u w:val="none"/>
-                <w:sz w:val="22"/>
-                <w:szCs w:val="22"/>
-                <w:color w:val="000000"/>
-              </w:rPr>
-            </w:pPr>
-            <w:r>
-              <w:rPr>
-                <w:rFonts w:ascii="Helvetica" w:hAnsi="Helvetica" w:eastAsia="Helvetica" w:cs="Helvetica"/>
-                <w:i w:val="false"/>
-                <w:b w:val="false"/>
-                <w:u w:val="none"/>
-                <w:sz w:val="22"/>
-                <w:szCs w:val="22"/>
-                <w:color w:val="000000"/>
-              </w:rPr>
-              <w:t xml:space="preserve">0.018</w:t>
+                <w:rFonts w:ascii="Arial" w:hAnsi="Arial" w:eastAsia="Arial" w:cs="Arial"/>
+                <w:i w:val="false"/>
+                <w:b w:val="false"/>
+                <w:u w:val="none"/>
+                <w:strike w:val="false"/>
+                <w:sz w:val="22"/>
+                <w:szCs w:val="22"/>
+                <w:color w:val="000000"/>
+              </w:rPr>
+            </w:pPr>
+            <w:r>
+              <w:rPr>
+                <w:rFonts w:ascii="Arial" w:hAnsi="Arial" w:eastAsia="Arial" w:cs="Arial"/>
+                <w:i w:val="false"/>
+                <w:b w:val="false"/>
+                <w:u w:val="none"/>
+                <w:strike w:val="false"/>
+                <w:sz w:val="22"/>
+                <w:szCs w:val="22"/>
+                <w:color w:val="000000"/>
+              </w:rPr>
+              <w:t xml:space="preserve">4,097,032.4</w:t>
             </w:r>
           </w:p>
         </w:tc>
@@ -1504,7 +1531,6 @@
           </w:tcPr>
           <w:p>
             <w:pPr>
-              <w:pStyle w:val="Normal"/>
               <w:jc w:val="right"/>
               <w:pBdr>
                 <w:bottom w:val="none" w:sz="0" w:space="0" w:color="000000"/>
@@ -1515,26 +1541,28 @@
               <w:spacing w:after="100" w:before="100" w:line="240"/>
               <w:ind w:left="100" w:right="100" w:firstLine="0" w:firstLineChars="0"/>
               <w:rPr>
-                <w:rFonts w:ascii="Helvetica" w:hAnsi="Helvetica" w:eastAsia="Helvetica" w:cs="Helvetica"/>
-                <w:i w:val="false"/>
-                <w:b w:val="false"/>
-                <w:u w:val="none"/>
-                <w:sz w:val="22"/>
-                <w:szCs w:val="22"/>
-                <w:color w:val="000000"/>
-              </w:rPr>
-            </w:pPr>
-            <w:r>
-              <w:rPr>
-                <w:rFonts w:ascii="Helvetica" w:hAnsi="Helvetica" w:eastAsia="Helvetica" w:cs="Helvetica"/>
-                <w:i w:val="false"/>
-                <w:b w:val="false"/>
-                <w:u w:val="none"/>
-                <w:sz w:val="22"/>
-                <w:szCs w:val="22"/>
-                <w:color w:val="000000"/>
-              </w:rPr>
-              <w:t xml:space="preserve">0.018</w:t>
+                <w:rFonts w:ascii="Arial" w:hAnsi="Arial" w:eastAsia="Arial" w:cs="Arial"/>
+                <w:i w:val="false"/>
+                <w:b w:val="false"/>
+                <w:u w:val="none"/>
+                <w:strike w:val="false"/>
+                <w:sz w:val="22"/>
+                <w:szCs w:val="22"/>
+                <w:color w:val="000000"/>
+              </w:rPr>
+            </w:pPr>
+            <w:r>
+              <w:rPr>
+                <w:rFonts w:ascii="Arial" w:hAnsi="Arial" w:eastAsia="Arial" w:cs="Arial"/>
+                <w:i w:val="false"/>
+                <w:b w:val="false"/>
+                <w:u w:val="none"/>
+                <w:strike w:val="false"/>
+                <w:sz w:val="22"/>
+                <w:szCs w:val="22"/>
+                <w:color w:val="000000"/>
+              </w:rPr>
+              <w:t xml:space="preserve">2,048,516.2</w:t>
             </w:r>
           </w:p>
         </w:tc>
@@ -1557,7 +1585,6 @@
           </w:tcPr>
           <w:p>
             <w:pPr>
-              <w:pStyle w:val="Normal"/>
               <w:jc w:val="right"/>
               <w:pBdr>
                 <w:bottom w:val="none" w:sz="0" w:space="0" w:color="000000"/>
@@ -1568,26 +1595,28 @@
               <w:spacing w:after="100" w:before="100" w:line="240"/>
               <w:ind w:left="100" w:right="100" w:firstLine="0" w:firstLineChars="0"/>
               <w:rPr>
-                <w:rFonts w:ascii="Helvetica" w:hAnsi="Helvetica" w:eastAsia="Helvetica" w:cs="Helvetica"/>
-                <w:i w:val="false"/>
-                <w:b w:val="false"/>
-                <w:u w:val="none"/>
-                <w:sz w:val="22"/>
-                <w:szCs w:val="22"/>
-                <w:color w:val="000000"/>
-              </w:rPr>
-            </w:pPr>
-            <w:r>
-              <w:rPr>
-                <w:rFonts w:ascii="Helvetica" w:hAnsi="Helvetica" w:eastAsia="Helvetica" w:cs="Helvetica"/>
-                <w:i w:val="false"/>
-                <w:b w:val="false"/>
-                <w:u w:val="none"/>
-                <w:sz w:val="22"/>
-                <w:szCs w:val="22"/>
-                <w:color w:val="000000"/>
-              </w:rPr>
-              <w:t xml:space="preserve">5.389</w:t>
+                <w:rFonts w:ascii="Arial" w:hAnsi="Arial" w:eastAsia="Arial" w:cs="Arial"/>
+                <w:i w:val="false"/>
+                <w:b w:val="false"/>
+                <w:u w:val="none"/>
+                <w:strike w:val="false"/>
+                <w:sz w:val="22"/>
+                <w:szCs w:val="22"/>
+                <w:color w:val="000000"/>
+              </w:rPr>
+            </w:pPr>
+            <w:r>
+              <w:rPr>
+                <w:rFonts w:ascii="Arial" w:hAnsi="Arial" w:eastAsia="Arial" w:cs="Arial"/>
+                <w:i w:val="false"/>
+                <w:b w:val="false"/>
+                <w:u w:val="none"/>
+                <w:strike w:val="false"/>
+                <w:sz w:val="22"/>
+                <w:szCs w:val="22"/>
+                <w:color w:val="000000"/>
+              </w:rPr>
+              <w:t xml:space="preserve">6.029</w:t>
             </w:r>
           </w:p>
         </w:tc>
@@ -1610,7 +1639,6 @@
           </w:tcPr>
           <w:p>
             <w:pPr>
-              <w:pStyle w:val="Normal"/>
               <w:jc w:val="right"/>
               <w:pBdr>
                 <w:bottom w:val="none" w:sz="0" w:space="0" w:color="000000"/>
@@ -1621,26 +1649,28 @@
               <w:spacing w:after="100" w:before="100" w:line="240"/>
               <w:ind w:left="100" w:right="100" w:firstLine="0" w:firstLineChars="0"/>
               <w:rPr>
-                <w:rFonts w:ascii="Helvetica" w:hAnsi="Helvetica" w:eastAsia="Helvetica" w:cs="Helvetica"/>
-                <w:i w:val="false"/>
-                <w:b w:val="false"/>
-                <w:u w:val="none"/>
-                <w:sz w:val="22"/>
-                <w:szCs w:val="22"/>
-                <w:color w:val="000000"/>
-              </w:rPr>
-            </w:pPr>
-            <w:r>
-              <w:rPr>
-                <w:rFonts w:ascii="Helvetica" w:hAnsi="Helvetica" w:eastAsia="Helvetica" w:cs="Helvetica"/>
-                <w:i w:val="false"/>
-                <w:b w:val="false"/>
-                <w:u w:val="none"/>
-                <w:sz w:val="22"/>
-                <w:szCs w:val="22"/>
-                <w:color w:val="000000"/>
-              </w:rPr>
-              <w:t xml:space="preserve">0.024</w:t>
+                <w:rFonts w:ascii="Arial" w:hAnsi="Arial" w:eastAsia="Arial" w:cs="Arial"/>
+                <w:i w:val="false"/>
+                <w:b w:val="false"/>
+                <w:u w:val="none"/>
+                <w:strike w:val="false"/>
+                <w:sz w:val="22"/>
+                <w:szCs w:val="22"/>
+                <w:color w:val="000000"/>
+              </w:rPr>
+            </w:pPr>
+            <w:r>
+              <w:rPr>
+                <w:rFonts w:ascii="Arial" w:hAnsi="Arial" w:eastAsia="Arial" w:cs="Arial"/>
+                <w:i w:val="false"/>
+                <w:b w:val="false"/>
+                <w:u w:val="none"/>
+                <w:strike w:val="false"/>
+                <w:sz w:val="22"/>
+                <w:szCs w:val="22"/>
+                <w:color w:val="000000"/>
+              </w:rPr>
+              <w:t xml:space="preserve">0.007</w:t>
             </w:r>
           </w:p>
         </w:tc>
@@ -1669,7 +1699,6 @@
           </w:tcPr>
           <w:p>
             <w:pPr>
-              <w:pStyle w:val="Normal"/>
               <w:jc w:val="left"/>
               <w:pBdr>
                 <w:bottom w:val="none" w:sz="0" w:space="0" w:color="000000"/>
@@ -1680,26 +1709,28 @@
               <w:spacing w:after="100" w:before="100" w:line="240"/>
               <w:ind w:left="100" w:right="100" w:firstLine="0" w:firstLineChars="0"/>
               <w:rPr>
-                <w:rFonts w:ascii="Helvetica" w:hAnsi="Helvetica" w:eastAsia="Helvetica" w:cs="Helvetica"/>
-                <w:i w:val="false"/>
-                <w:b w:val="false"/>
-                <w:u w:val="none"/>
-                <w:sz w:val="22"/>
-                <w:szCs w:val="22"/>
-                <w:color w:val="000000"/>
-              </w:rPr>
-            </w:pPr>
-            <w:r>
-              <w:rPr>
-                <w:rFonts w:ascii="Helvetica" w:hAnsi="Helvetica" w:eastAsia="Helvetica" w:cs="Helvetica"/>
-                <w:i w:val="false"/>
-                <w:b w:val="false"/>
-                <w:u w:val="none"/>
-                <w:sz w:val="22"/>
-                <w:szCs w:val="22"/>
-                <w:color w:val="000000"/>
-              </w:rPr>
-              <w:t xml:space="preserve">Isolate:salinity</w:t>
+                <w:rFonts w:ascii="Arial" w:hAnsi="Arial" w:eastAsia="Arial" w:cs="Arial"/>
+                <w:i w:val="false"/>
+                <w:b w:val="false"/>
+                <w:u w:val="none"/>
+                <w:strike w:val="false"/>
+                <w:sz w:val="22"/>
+                <w:szCs w:val="22"/>
+                <w:color w:val="000000"/>
+              </w:rPr>
+            </w:pPr>
+            <w:r>
+              <w:rPr>
+                <w:rFonts w:ascii="Arial" w:hAnsi="Arial" w:eastAsia="Arial" w:cs="Arial"/>
+                <w:i w:val="false"/>
+                <w:b w:val="false"/>
+                <w:u w:val="none"/>
+                <w:strike w:val="false"/>
+                <w:sz w:val="22"/>
+                <w:szCs w:val="22"/>
+                <w:color w:val="000000"/>
+              </w:rPr>
+              <w:t xml:space="preserve">Bact:Temp</w:t>
             </w:r>
           </w:p>
         </w:tc>
@@ -1722,7 +1753,6 @@
           </w:tcPr>
           <w:p>
             <w:pPr>
-              <w:pStyle w:val="Normal"/>
               <w:jc w:val="right"/>
               <w:pBdr>
                 <w:bottom w:val="none" w:sz="0" w:space="0" w:color="000000"/>
@@ -1733,26 +1763,28 @@
               <w:spacing w:after="100" w:before="100" w:line="240"/>
               <w:ind w:left="100" w:right="100" w:firstLine="0" w:firstLineChars="0"/>
               <w:rPr>
-                <w:rFonts w:ascii="Helvetica" w:hAnsi="Helvetica" w:eastAsia="Helvetica" w:cs="Helvetica"/>
-                <w:i w:val="false"/>
-                <w:b w:val="false"/>
-                <w:u w:val="none"/>
-                <w:sz w:val="22"/>
-                <w:szCs w:val="22"/>
-                <w:color w:val="000000"/>
-              </w:rPr>
-            </w:pPr>
-            <w:r>
-              <w:rPr>
-                <w:rFonts w:ascii="Helvetica" w:hAnsi="Helvetica" w:eastAsia="Helvetica" w:cs="Helvetica"/>
-                <w:i w:val="false"/>
-                <w:b w:val="false"/>
-                <w:u w:val="none"/>
-                <w:sz w:val="22"/>
-                <w:szCs w:val="22"/>
-                <w:color w:val="000000"/>
-              </w:rPr>
-              <w:t xml:space="preserve">2</w:t>
+                <w:rFonts w:ascii="Arial" w:hAnsi="Arial" w:eastAsia="Arial" w:cs="Arial"/>
+                <w:i w:val="false"/>
+                <w:b w:val="false"/>
+                <w:u w:val="none"/>
+                <w:strike w:val="false"/>
+                <w:sz w:val="22"/>
+                <w:szCs w:val="22"/>
+                <w:color w:val="000000"/>
+              </w:rPr>
+            </w:pPr>
+            <w:r>
+              <w:rPr>
+                <w:rFonts w:ascii="Arial" w:hAnsi="Arial" w:eastAsia="Arial" w:cs="Arial"/>
+                <w:i w:val="false"/>
+                <w:b w:val="false"/>
+                <w:u w:val="none"/>
+                <w:strike w:val="false"/>
+                <w:sz w:val="22"/>
+                <w:szCs w:val="22"/>
+                <w:color w:val="000000"/>
+              </w:rPr>
+              <w:t xml:space="preserve">1</w:t>
             </w:r>
           </w:p>
         </w:tc>
@@ -1775,7 +1807,6 @@
           </w:tcPr>
           <w:p>
             <w:pPr>
-              <w:pStyle w:val="Normal"/>
               <w:jc w:val="right"/>
               <w:pBdr>
                 <w:bottom w:val="none" w:sz="0" w:space="0" w:color="000000"/>
@@ -1786,26 +1817,28 @@
               <w:spacing w:after="100" w:before="100" w:line="240"/>
               <w:ind w:left="100" w:right="100" w:firstLine="0" w:firstLineChars="0"/>
               <w:rPr>
-                <w:rFonts w:ascii="Helvetica" w:hAnsi="Helvetica" w:eastAsia="Helvetica" w:cs="Helvetica"/>
-                <w:i w:val="false"/>
-                <w:b w:val="false"/>
-                <w:u w:val="none"/>
-                <w:sz w:val="22"/>
-                <w:szCs w:val="22"/>
-                <w:color w:val="000000"/>
-              </w:rPr>
-            </w:pPr>
-            <w:r>
-              <w:rPr>
-                <w:rFonts w:ascii="Helvetica" w:hAnsi="Helvetica" w:eastAsia="Helvetica" w:cs="Helvetica"/>
-                <w:i w:val="false"/>
-                <w:b w:val="false"/>
-                <w:u w:val="none"/>
-                <w:sz w:val="22"/>
-                <w:szCs w:val="22"/>
-                <w:color w:val="000000"/>
-              </w:rPr>
-              <w:t xml:space="preserve">0.016</w:t>
+                <w:rFonts w:ascii="Arial" w:hAnsi="Arial" w:eastAsia="Arial" w:cs="Arial"/>
+                <w:i w:val="false"/>
+                <w:b w:val="false"/>
+                <w:u w:val="none"/>
+                <w:strike w:val="false"/>
+                <w:sz w:val="22"/>
+                <w:szCs w:val="22"/>
+                <w:color w:val="000000"/>
+              </w:rPr>
+            </w:pPr>
+            <w:r>
+              <w:rPr>
+                <w:rFonts w:ascii="Arial" w:hAnsi="Arial" w:eastAsia="Arial" w:cs="Arial"/>
+                <w:i w:val="false"/>
+                <w:b w:val="false"/>
+                <w:u w:val="none"/>
+                <w:strike w:val="false"/>
+                <w:sz w:val="22"/>
+                <w:szCs w:val="22"/>
+                <w:color w:val="000000"/>
+              </w:rPr>
+              <w:t xml:space="preserve">1,679,438.9</w:t>
             </w:r>
           </w:p>
         </w:tc>
@@ -1828,7 +1861,6 @@
           </w:tcPr>
           <w:p>
             <w:pPr>
-              <w:pStyle w:val="Normal"/>
               <w:jc w:val="right"/>
               <w:pBdr>
                 <w:bottom w:val="none" w:sz="0" w:space="0" w:color="000000"/>
@@ -1839,26 +1871,28 @@
               <w:spacing w:after="100" w:before="100" w:line="240"/>
               <w:ind w:left="100" w:right="100" w:firstLine="0" w:firstLineChars="0"/>
               <w:rPr>
-                <w:rFonts w:ascii="Helvetica" w:hAnsi="Helvetica" w:eastAsia="Helvetica" w:cs="Helvetica"/>
-                <w:i w:val="false"/>
-                <w:b w:val="false"/>
-                <w:u w:val="none"/>
-                <w:sz w:val="22"/>
-                <w:szCs w:val="22"/>
-                <w:color w:val="000000"/>
-              </w:rPr>
-            </w:pPr>
-            <w:r>
-              <w:rPr>
-                <w:rFonts w:ascii="Helvetica" w:hAnsi="Helvetica" w:eastAsia="Helvetica" w:cs="Helvetica"/>
-                <w:i w:val="false"/>
-                <w:b w:val="false"/>
-                <w:u w:val="none"/>
-                <w:sz w:val="22"/>
-                <w:szCs w:val="22"/>
-                <w:color w:val="000000"/>
-              </w:rPr>
-              <w:t xml:space="preserve">0.008</w:t>
+                <w:rFonts w:ascii="Arial" w:hAnsi="Arial" w:eastAsia="Arial" w:cs="Arial"/>
+                <w:i w:val="false"/>
+                <w:b w:val="false"/>
+                <w:u w:val="none"/>
+                <w:strike w:val="false"/>
+                <w:sz w:val="22"/>
+                <w:szCs w:val="22"/>
+                <w:color w:val="000000"/>
+              </w:rPr>
+            </w:pPr>
+            <w:r>
+              <w:rPr>
+                <w:rFonts w:ascii="Arial" w:hAnsi="Arial" w:eastAsia="Arial" w:cs="Arial"/>
+                <w:i w:val="false"/>
+                <w:b w:val="false"/>
+                <w:u w:val="none"/>
+                <w:strike w:val="false"/>
+                <w:sz w:val="22"/>
+                <w:szCs w:val="22"/>
+                <w:color w:val="000000"/>
+              </w:rPr>
+              <w:t xml:space="preserve">1,679,438.9</w:t>
             </w:r>
           </w:p>
         </w:tc>
@@ -1881,7 +1915,6 @@
           </w:tcPr>
           <w:p>
             <w:pPr>
-              <w:pStyle w:val="Normal"/>
               <w:jc w:val="right"/>
               <w:pBdr>
                 <w:bottom w:val="none" w:sz="0" w:space="0" w:color="000000"/>
@@ -1892,26 +1925,28 @@
               <w:spacing w:after="100" w:before="100" w:line="240"/>
               <w:ind w:left="100" w:right="100" w:firstLine="0" w:firstLineChars="0"/>
               <w:rPr>
-                <w:rFonts w:ascii="Helvetica" w:hAnsi="Helvetica" w:eastAsia="Helvetica" w:cs="Helvetica"/>
-                <w:i w:val="false"/>
-                <w:b w:val="false"/>
-                <w:u w:val="none"/>
-                <w:sz w:val="22"/>
-                <w:szCs w:val="22"/>
-                <w:color w:val="000000"/>
-              </w:rPr>
-            </w:pPr>
-            <w:r>
-              <w:rPr>
-                <w:rFonts w:ascii="Helvetica" w:hAnsi="Helvetica" w:eastAsia="Helvetica" w:cs="Helvetica"/>
-                <w:i w:val="false"/>
-                <w:b w:val="false"/>
-                <w:u w:val="none"/>
-                <w:sz w:val="22"/>
-                <w:szCs w:val="22"/>
-                <w:color w:val="000000"/>
-              </w:rPr>
-              <w:t xml:space="preserve">2.421</w:t>
+                <w:rFonts w:ascii="Arial" w:hAnsi="Arial" w:eastAsia="Arial" w:cs="Arial"/>
+                <w:i w:val="false"/>
+                <w:b w:val="false"/>
+                <w:u w:val="none"/>
+                <w:strike w:val="false"/>
+                <w:sz w:val="22"/>
+                <w:szCs w:val="22"/>
+                <w:color w:val="000000"/>
+              </w:rPr>
+            </w:pPr>
+            <w:r>
+              <w:rPr>
+                <w:rFonts w:ascii="Arial" w:hAnsi="Arial" w:eastAsia="Arial" w:cs="Arial"/>
+                <w:i w:val="false"/>
+                <w:b w:val="false"/>
+                <w:u w:val="none"/>
+                <w:strike w:val="false"/>
+                <w:sz w:val="22"/>
+                <w:szCs w:val="22"/>
+                <w:color w:val="000000"/>
+              </w:rPr>
+              <w:t xml:space="preserve">4.942</w:t>
             </w:r>
           </w:p>
         </w:tc>
@@ -1934,7 +1969,6 @@
           </w:tcPr>
           <w:p>
             <w:pPr>
-              <w:pStyle w:val="Normal"/>
               <w:jc w:val="right"/>
               <w:pBdr>
                 <w:bottom w:val="none" w:sz="0" w:space="0" w:color="000000"/>
@@ -1945,26 +1979,28 @@
               <w:spacing w:after="100" w:before="100" w:line="240"/>
               <w:ind w:left="100" w:right="100" w:firstLine="0" w:firstLineChars="0"/>
               <w:rPr>
-                <w:rFonts w:ascii="Helvetica" w:hAnsi="Helvetica" w:eastAsia="Helvetica" w:cs="Helvetica"/>
-                <w:i w:val="false"/>
-                <w:b w:val="false"/>
-                <w:u w:val="none"/>
-                <w:sz w:val="22"/>
-                <w:szCs w:val="22"/>
-                <w:color w:val="000000"/>
-              </w:rPr>
-            </w:pPr>
-            <w:r>
-              <w:rPr>
-                <w:rFonts w:ascii="Helvetica" w:hAnsi="Helvetica" w:eastAsia="Helvetica" w:cs="Helvetica"/>
-                <w:i w:val="false"/>
-                <w:b w:val="false"/>
-                <w:u w:val="none"/>
-                <w:sz w:val="22"/>
-                <w:szCs w:val="22"/>
-                <w:color w:val="000000"/>
-              </w:rPr>
-              <w:t xml:space="preserve">0.097</w:t>
+                <w:rFonts w:ascii="Arial" w:hAnsi="Arial" w:eastAsia="Arial" w:cs="Arial"/>
+                <w:i w:val="false"/>
+                <w:b w:val="false"/>
+                <w:u w:val="none"/>
+                <w:strike w:val="false"/>
+                <w:sz w:val="22"/>
+                <w:szCs w:val="22"/>
+                <w:color w:val="000000"/>
+              </w:rPr>
+            </w:pPr>
+            <w:r>
+              <w:rPr>
+                <w:rFonts w:ascii="Arial" w:hAnsi="Arial" w:eastAsia="Arial" w:cs="Arial"/>
+                <w:i w:val="false"/>
+                <w:b w:val="false"/>
+                <w:u w:val="none"/>
+                <w:strike w:val="false"/>
+                <w:sz w:val="22"/>
+                <w:szCs w:val="22"/>
+                <w:color w:val="000000"/>
+              </w:rPr>
+              <w:t xml:space="preserve">0.034</w:t>
             </w:r>
           </w:p>
         </w:tc>
@@ -1977,654 +2013,6 @@
         <w:tc>
           <w:tcPr>
             <w:tcBorders>
-              <w:bottom w:val="none" w:sz="0" w:space="0" w:color="000000"/>
-              <w:top w:val="none" w:sz="0" w:space="0" w:color="000000"/>
-              <w:left w:val="none" w:sz="0" w:space="0" w:color="000000"/>
-              <w:right w:val="none" w:sz="0" w:space="0" w:color="000000"/>
-            </w:tcBorders>
-            <w:shd w:val="clear" w:color="auto" w:fill="FFFFFF"/>
-            <w:tcMar>
-              <w:top w:w="0" w:type="dxa"/>
-              <w:bottom w:w="0" w:type="dxa"/>
-              <w:left w:w="0" w:type="dxa"/>
-              <w:right w:w="0" w:type="dxa"/>
-            </w:tcMar>
-            <w:vAlign w:val="center"/>
-          </w:tcPr>
-          <w:p>
-            <w:pPr>
-              <w:pStyle w:val="Normal"/>
-              <w:jc w:val="left"/>
-              <w:pBdr>
-                <w:bottom w:val="none" w:sz="0" w:space="0" w:color="000000"/>
-                <w:top w:val="none" w:sz="0" w:space="0" w:color="000000"/>
-                <w:left w:val="none" w:sz="0" w:space="0" w:color="000000"/>
-                <w:right w:val="none" w:sz="0" w:space="0" w:color="000000"/>
-              </w:pBdr>
-              <w:spacing w:after="100" w:before="100" w:line="240"/>
-              <w:ind w:left="100" w:right="100" w:firstLine="0" w:firstLineChars="0"/>
-              <w:rPr>
-                <w:rFonts w:ascii="Helvetica" w:hAnsi="Helvetica" w:eastAsia="Helvetica" w:cs="Helvetica"/>
-                <w:i w:val="false"/>
-                <w:b w:val="false"/>
-                <w:u w:val="none"/>
-                <w:sz w:val="22"/>
-                <w:szCs w:val="22"/>
-                <w:color w:val="000000"/>
-              </w:rPr>
-            </w:pPr>
-            <w:r>
-              <w:rPr>
-                <w:rFonts w:ascii="Helvetica" w:hAnsi="Helvetica" w:eastAsia="Helvetica" w:cs="Helvetica"/>
-                <w:i w:val="false"/>
-                <w:b w:val="false"/>
-                <w:u w:val="none"/>
-                <w:sz w:val="22"/>
-                <w:szCs w:val="22"/>
-                <w:color w:val="000000"/>
-              </w:rPr>
-              <w:t xml:space="preserve">Isolate:temp</w:t>
-            </w:r>
-          </w:p>
-        </w:tc>
-        <w:tc>
-          <w:tcPr>
-            <w:tcBorders>
-              <w:bottom w:val="none" w:sz="0" w:space="0" w:color="000000"/>
-              <w:top w:val="none" w:sz="0" w:space="0" w:color="000000"/>
-              <w:left w:val="none" w:sz="0" w:space="0" w:color="000000"/>
-              <w:right w:val="none" w:sz="0" w:space="0" w:color="000000"/>
-            </w:tcBorders>
-            <w:shd w:val="clear" w:color="auto" w:fill="FFFFFF"/>
-            <w:tcMar>
-              <w:top w:w="0" w:type="dxa"/>
-              <w:bottom w:w="0" w:type="dxa"/>
-              <w:left w:w="0" w:type="dxa"/>
-              <w:right w:w="0" w:type="dxa"/>
-            </w:tcMar>
-            <w:vAlign w:val="center"/>
-          </w:tcPr>
-          <w:p>
-            <w:pPr>
-              <w:pStyle w:val="Normal"/>
-              <w:jc w:val="right"/>
-              <w:pBdr>
-                <w:bottom w:val="none" w:sz="0" w:space="0" w:color="000000"/>
-                <w:top w:val="none" w:sz="0" w:space="0" w:color="000000"/>
-                <w:left w:val="none" w:sz="0" w:space="0" w:color="000000"/>
-                <w:right w:val="none" w:sz="0" w:space="0" w:color="000000"/>
-              </w:pBdr>
-              <w:spacing w:after="100" w:before="100" w:line="240"/>
-              <w:ind w:left="100" w:right="100" w:firstLine="0" w:firstLineChars="0"/>
-              <w:rPr>
-                <w:rFonts w:ascii="Helvetica" w:hAnsi="Helvetica" w:eastAsia="Helvetica" w:cs="Helvetica"/>
-                <w:i w:val="false"/>
-                <w:b w:val="false"/>
-                <w:u w:val="none"/>
-                <w:sz w:val="22"/>
-                <w:szCs w:val="22"/>
-                <w:color w:val="000000"/>
-              </w:rPr>
-            </w:pPr>
-            <w:r>
-              <w:rPr>
-                <w:rFonts w:ascii="Helvetica" w:hAnsi="Helvetica" w:eastAsia="Helvetica" w:cs="Helvetica"/>
-                <w:i w:val="false"/>
-                <w:b w:val="false"/>
-                <w:u w:val="none"/>
-                <w:sz w:val="22"/>
-                <w:szCs w:val="22"/>
-                <w:color w:val="000000"/>
-              </w:rPr>
-              <w:t xml:space="preserve">1</w:t>
-            </w:r>
-          </w:p>
-        </w:tc>
-        <w:tc>
-          <w:tcPr>
-            <w:tcBorders>
-              <w:bottom w:val="none" w:sz="0" w:space="0" w:color="000000"/>
-              <w:top w:val="none" w:sz="0" w:space="0" w:color="000000"/>
-              <w:left w:val="none" w:sz="0" w:space="0" w:color="000000"/>
-              <w:right w:val="none" w:sz="0" w:space="0" w:color="000000"/>
-            </w:tcBorders>
-            <w:shd w:val="clear" w:color="auto" w:fill="FFFFFF"/>
-            <w:tcMar>
-              <w:top w:w="0" w:type="dxa"/>
-              <w:bottom w:w="0" w:type="dxa"/>
-              <w:left w:w="0" w:type="dxa"/>
-              <w:right w:w="0" w:type="dxa"/>
-            </w:tcMar>
-            <w:vAlign w:val="center"/>
-          </w:tcPr>
-          <w:p>
-            <w:pPr>
-              <w:pStyle w:val="Normal"/>
-              <w:jc w:val="right"/>
-              <w:pBdr>
-                <w:bottom w:val="none" w:sz="0" w:space="0" w:color="000000"/>
-                <w:top w:val="none" w:sz="0" w:space="0" w:color="000000"/>
-                <w:left w:val="none" w:sz="0" w:space="0" w:color="000000"/>
-                <w:right w:val="none" w:sz="0" w:space="0" w:color="000000"/>
-              </w:pBdr>
-              <w:spacing w:after="100" w:before="100" w:line="240"/>
-              <w:ind w:left="100" w:right="100" w:firstLine="0" w:firstLineChars="0"/>
-              <w:rPr>
-                <w:rFonts w:ascii="Helvetica" w:hAnsi="Helvetica" w:eastAsia="Helvetica" w:cs="Helvetica"/>
-                <w:i w:val="false"/>
-                <w:b w:val="false"/>
-                <w:u w:val="none"/>
-                <w:sz w:val="22"/>
-                <w:szCs w:val="22"/>
-                <w:color w:val="000000"/>
-              </w:rPr>
-            </w:pPr>
-            <w:r>
-              <w:rPr>
-                <w:rFonts w:ascii="Helvetica" w:hAnsi="Helvetica" w:eastAsia="Helvetica" w:cs="Helvetica"/>
-                <w:i w:val="false"/>
-                <w:b w:val="false"/>
-                <w:u w:val="none"/>
-                <w:sz w:val="22"/>
-                <w:szCs w:val="22"/>
-                <w:color w:val="000000"/>
-              </w:rPr>
-              <w:t xml:space="preserve">0.058</w:t>
-            </w:r>
-          </w:p>
-        </w:tc>
-        <w:tc>
-          <w:tcPr>
-            <w:tcBorders>
-              <w:bottom w:val="none" w:sz="0" w:space="0" w:color="000000"/>
-              <w:top w:val="none" w:sz="0" w:space="0" w:color="000000"/>
-              <w:left w:val="none" w:sz="0" w:space="0" w:color="000000"/>
-              <w:right w:val="none" w:sz="0" w:space="0" w:color="000000"/>
-            </w:tcBorders>
-            <w:shd w:val="clear" w:color="auto" w:fill="FFFFFF"/>
-            <w:tcMar>
-              <w:top w:w="0" w:type="dxa"/>
-              <w:bottom w:w="0" w:type="dxa"/>
-              <w:left w:w="0" w:type="dxa"/>
-              <w:right w:w="0" w:type="dxa"/>
-            </w:tcMar>
-            <w:vAlign w:val="center"/>
-          </w:tcPr>
-          <w:p>
-            <w:pPr>
-              <w:pStyle w:val="Normal"/>
-              <w:jc w:val="right"/>
-              <w:pBdr>
-                <w:bottom w:val="none" w:sz="0" w:space="0" w:color="000000"/>
-                <w:top w:val="none" w:sz="0" w:space="0" w:color="000000"/>
-                <w:left w:val="none" w:sz="0" w:space="0" w:color="000000"/>
-                <w:right w:val="none" w:sz="0" w:space="0" w:color="000000"/>
-              </w:pBdr>
-              <w:spacing w:after="100" w:before="100" w:line="240"/>
-              <w:ind w:left="100" w:right="100" w:firstLine="0" w:firstLineChars="0"/>
-              <w:rPr>
-                <w:rFonts w:ascii="Helvetica" w:hAnsi="Helvetica" w:eastAsia="Helvetica" w:cs="Helvetica"/>
-                <w:i w:val="false"/>
-                <w:b w:val="false"/>
-                <w:u w:val="none"/>
-                <w:sz w:val="22"/>
-                <w:szCs w:val="22"/>
-                <w:color w:val="000000"/>
-              </w:rPr>
-            </w:pPr>
-            <w:r>
-              <w:rPr>
-                <w:rFonts w:ascii="Helvetica" w:hAnsi="Helvetica" w:eastAsia="Helvetica" w:cs="Helvetica"/>
-                <w:i w:val="false"/>
-                <w:b w:val="false"/>
-                <w:u w:val="none"/>
-                <w:sz w:val="22"/>
-                <w:szCs w:val="22"/>
-                <w:color w:val="000000"/>
-              </w:rPr>
-              <w:t xml:space="preserve">0.058</w:t>
-            </w:r>
-          </w:p>
-        </w:tc>
-        <w:tc>
-          <w:tcPr>
-            <w:tcBorders>
-              <w:bottom w:val="none" w:sz="0" w:space="0" w:color="000000"/>
-              <w:top w:val="none" w:sz="0" w:space="0" w:color="000000"/>
-              <w:left w:val="none" w:sz="0" w:space="0" w:color="000000"/>
-              <w:right w:val="none" w:sz="0" w:space="0" w:color="000000"/>
-            </w:tcBorders>
-            <w:shd w:val="clear" w:color="auto" w:fill="FFFFFF"/>
-            <w:tcMar>
-              <w:top w:w="0" w:type="dxa"/>
-              <w:bottom w:w="0" w:type="dxa"/>
-              <w:left w:w="0" w:type="dxa"/>
-              <w:right w:w="0" w:type="dxa"/>
-            </w:tcMar>
-            <w:vAlign w:val="center"/>
-          </w:tcPr>
-          <w:p>
-            <w:pPr>
-              <w:pStyle w:val="Normal"/>
-              <w:jc w:val="right"/>
-              <w:pBdr>
-                <w:bottom w:val="none" w:sz="0" w:space="0" w:color="000000"/>
-                <w:top w:val="none" w:sz="0" w:space="0" w:color="000000"/>
-                <w:left w:val="none" w:sz="0" w:space="0" w:color="000000"/>
-                <w:right w:val="none" w:sz="0" w:space="0" w:color="000000"/>
-              </w:pBdr>
-              <w:spacing w:after="100" w:before="100" w:line="240"/>
-              <w:ind w:left="100" w:right="100" w:firstLine="0" w:firstLineChars="0"/>
-              <w:rPr>
-                <w:rFonts w:ascii="Helvetica" w:hAnsi="Helvetica" w:eastAsia="Helvetica" w:cs="Helvetica"/>
-                <w:i w:val="false"/>
-                <w:b w:val="false"/>
-                <w:u w:val="none"/>
-                <w:sz w:val="22"/>
-                <w:szCs w:val="22"/>
-                <w:color w:val="000000"/>
-              </w:rPr>
-            </w:pPr>
-            <w:r>
-              <w:rPr>
-                <w:rFonts w:ascii="Helvetica" w:hAnsi="Helvetica" w:eastAsia="Helvetica" w:cs="Helvetica"/>
-                <w:i w:val="false"/>
-                <w:b w:val="false"/>
-                <w:u w:val="none"/>
-                <w:sz w:val="22"/>
-                <w:szCs w:val="22"/>
-                <w:color w:val="000000"/>
-              </w:rPr>
-              <w:t xml:space="preserve">17.201</w:t>
-            </w:r>
-          </w:p>
-        </w:tc>
-        <w:tc>
-          <w:tcPr>
-            <w:tcBorders>
-              <w:bottom w:val="none" w:sz="0" w:space="0" w:color="000000"/>
-              <w:top w:val="none" w:sz="0" w:space="0" w:color="000000"/>
-              <w:left w:val="none" w:sz="0" w:space="0" w:color="000000"/>
-              <w:right w:val="none" w:sz="0" w:space="0" w:color="000000"/>
-            </w:tcBorders>
-            <w:shd w:val="clear" w:color="auto" w:fill="FFFFFF"/>
-            <w:tcMar>
-              <w:top w:w="0" w:type="dxa"/>
-              <w:bottom w:w="0" w:type="dxa"/>
-              <w:left w:w="0" w:type="dxa"/>
-              <w:right w:w="0" w:type="dxa"/>
-            </w:tcMar>
-            <w:vAlign w:val="center"/>
-          </w:tcPr>
-          <w:p>
-            <w:pPr>
-              <w:pStyle w:val="Normal"/>
-              <w:jc w:val="right"/>
-              <w:pBdr>
-                <w:bottom w:val="none" w:sz="0" w:space="0" w:color="000000"/>
-                <w:top w:val="none" w:sz="0" w:space="0" w:color="000000"/>
-                <w:left w:val="none" w:sz="0" w:space="0" w:color="000000"/>
-                <w:right w:val="none" w:sz="0" w:space="0" w:color="000000"/>
-              </w:pBdr>
-              <w:spacing w:after="100" w:before="100" w:line="240"/>
-              <w:ind w:left="100" w:right="100" w:firstLine="0" w:firstLineChars="0"/>
-              <w:rPr>
-                <w:rFonts w:ascii="Helvetica" w:hAnsi="Helvetica" w:eastAsia="Helvetica" w:cs="Helvetica"/>
-                <w:i w:val="false"/>
-                <w:b w:val="false"/>
-                <w:u w:val="none"/>
-                <w:sz w:val="22"/>
-                <w:szCs w:val="22"/>
-                <w:color w:val="000000"/>
-              </w:rPr>
-            </w:pPr>
-            <w:r>
-              <w:rPr>
-                <w:rFonts w:ascii="Helvetica" w:hAnsi="Helvetica" w:eastAsia="Helvetica" w:cs="Helvetica"/>
-                <w:i w:val="false"/>
-                <w:b w:val="false"/>
-                <w:u w:val="none"/>
-                <w:sz w:val="22"/>
-                <w:szCs w:val="22"/>
-                <w:color w:val="000000"/>
-              </w:rPr>
-              <w:t xml:space="preserve">0.000</w:t>
-            </w:r>
-          </w:p>
-        </w:tc>
-      </w:tr>
-      <w:tr>
-        <w:trPr>
-          <w:trHeight w:val="360" w:hRule="auto"/>
-        </w:trPr>
-        body7
-        <w:tc>
-          <w:tcPr>
-            <w:tcBorders>
-              <w:bottom w:val="none" w:sz="0" w:space="0" w:color="000000"/>
-              <w:top w:val="none" w:sz="0" w:space="0" w:color="000000"/>
-              <w:left w:val="none" w:sz="0" w:space="0" w:color="000000"/>
-              <w:right w:val="none" w:sz="0" w:space="0" w:color="000000"/>
-            </w:tcBorders>
-            <w:shd w:val="clear" w:color="auto" w:fill="FFFFFF"/>
-            <w:tcMar>
-              <w:top w:w="0" w:type="dxa"/>
-              <w:bottom w:w="0" w:type="dxa"/>
-              <w:left w:w="0" w:type="dxa"/>
-              <w:right w:w="0" w:type="dxa"/>
-            </w:tcMar>
-            <w:vAlign w:val="center"/>
-          </w:tcPr>
-          <w:p>
-            <w:pPr>
-              <w:pStyle w:val="Normal"/>
-              <w:jc w:val="left"/>
-              <w:pBdr>
-                <w:bottom w:val="none" w:sz="0" w:space="0" w:color="000000"/>
-                <w:top w:val="none" w:sz="0" w:space="0" w:color="000000"/>
-                <w:left w:val="none" w:sz="0" w:space="0" w:color="000000"/>
-                <w:right w:val="none" w:sz="0" w:space="0" w:color="000000"/>
-              </w:pBdr>
-              <w:spacing w:after="100" w:before="100" w:line="240"/>
-              <w:ind w:left="100" w:right="100" w:firstLine="0" w:firstLineChars="0"/>
-              <w:rPr>
-                <w:rFonts w:ascii="Helvetica" w:hAnsi="Helvetica" w:eastAsia="Helvetica" w:cs="Helvetica"/>
-                <w:i w:val="false"/>
-                <w:b w:val="false"/>
-                <w:u w:val="none"/>
-                <w:sz w:val="22"/>
-                <w:szCs w:val="22"/>
-                <w:color w:val="000000"/>
-              </w:rPr>
-            </w:pPr>
-            <w:r>
-              <w:rPr>
-                <w:rFonts w:ascii="Helvetica" w:hAnsi="Helvetica" w:eastAsia="Helvetica" w:cs="Helvetica"/>
-                <w:i w:val="false"/>
-                <w:b w:val="false"/>
-                <w:u w:val="none"/>
-                <w:sz w:val="22"/>
-                <w:szCs w:val="22"/>
-                <w:color w:val="000000"/>
-              </w:rPr>
-              <w:t xml:space="preserve">Isolate:Nitrogen</w:t>
-            </w:r>
-          </w:p>
-        </w:tc>
-        <w:tc>
-          <w:tcPr>
-            <w:tcBorders>
-              <w:bottom w:val="none" w:sz="0" w:space="0" w:color="000000"/>
-              <w:top w:val="none" w:sz="0" w:space="0" w:color="000000"/>
-              <w:left w:val="none" w:sz="0" w:space="0" w:color="000000"/>
-              <w:right w:val="none" w:sz="0" w:space="0" w:color="000000"/>
-            </w:tcBorders>
-            <w:shd w:val="clear" w:color="auto" w:fill="FFFFFF"/>
-            <w:tcMar>
-              <w:top w:w="0" w:type="dxa"/>
-              <w:bottom w:w="0" w:type="dxa"/>
-              <w:left w:w="0" w:type="dxa"/>
-              <w:right w:w="0" w:type="dxa"/>
-            </w:tcMar>
-            <w:vAlign w:val="center"/>
-          </w:tcPr>
-          <w:p>
-            <w:pPr>
-              <w:pStyle w:val="Normal"/>
-              <w:jc w:val="right"/>
-              <w:pBdr>
-                <w:bottom w:val="none" w:sz="0" w:space="0" w:color="000000"/>
-                <w:top w:val="none" w:sz="0" w:space="0" w:color="000000"/>
-                <w:left w:val="none" w:sz="0" w:space="0" w:color="000000"/>
-                <w:right w:val="none" w:sz="0" w:space="0" w:color="000000"/>
-              </w:pBdr>
-              <w:spacing w:after="100" w:before="100" w:line="240"/>
-              <w:ind w:left="100" w:right="100" w:firstLine="0" w:firstLineChars="0"/>
-              <w:rPr>
-                <w:rFonts w:ascii="Helvetica" w:hAnsi="Helvetica" w:eastAsia="Helvetica" w:cs="Helvetica"/>
-                <w:i w:val="false"/>
-                <w:b w:val="false"/>
-                <w:u w:val="none"/>
-                <w:sz w:val="22"/>
-                <w:szCs w:val="22"/>
-                <w:color w:val="000000"/>
-              </w:rPr>
-            </w:pPr>
-            <w:r>
-              <w:rPr>
-                <w:rFonts w:ascii="Helvetica" w:hAnsi="Helvetica" w:eastAsia="Helvetica" w:cs="Helvetica"/>
-                <w:i w:val="false"/>
-                <w:b w:val="false"/>
-                <w:u w:val="none"/>
-                <w:sz w:val="22"/>
-                <w:szCs w:val="22"/>
-                <w:color w:val="000000"/>
-              </w:rPr>
-              <w:t xml:space="preserve">1</w:t>
-            </w:r>
-          </w:p>
-        </w:tc>
-        <w:tc>
-          <w:tcPr>
-            <w:tcBorders>
-              <w:bottom w:val="none" w:sz="0" w:space="0" w:color="000000"/>
-              <w:top w:val="none" w:sz="0" w:space="0" w:color="000000"/>
-              <w:left w:val="none" w:sz="0" w:space="0" w:color="000000"/>
-              <w:right w:val="none" w:sz="0" w:space="0" w:color="000000"/>
-            </w:tcBorders>
-            <w:shd w:val="clear" w:color="auto" w:fill="FFFFFF"/>
-            <w:tcMar>
-              <w:top w:w="0" w:type="dxa"/>
-              <w:bottom w:w="0" w:type="dxa"/>
-              <w:left w:w="0" w:type="dxa"/>
-              <w:right w:w="0" w:type="dxa"/>
-            </w:tcMar>
-            <w:vAlign w:val="center"/>
-          </w:tcPr>
-          <w:p>
-            <w:pPr>
-              <w:pStyle w:val="Normal"/>
-              <w:jc w:val="right"/>
-              <w:pBdr>
-                <w:bottom w:val="none" w:sz="0" w:space="0" w:color="000000"/>
-                <w:top w:val="none" w:sz="0" w:space="0" w:color="000000"/>
-                <w:left w:val="none" w:sz="0" w:space="0" w:color="000000"/>
-                <w:right w:val="none" w:sz="0" w:space="0" w:color="000000"/>
-              </w:pBdr>
-              <w:spacing w:after="100" w:before="100" w:line="240"/>
-              <w:ind w:left="100" w:right="100" w:firstLine="0" w:firstLineChars="0"/>
-              <w:rPr>
-                <w:rFonts w:ascii="Helvetica" w:hAnsi="Helvetica" w:eastAsia="Helvetica" w:cs="Helvetica"/>
-                <w:i w:val="false"/>
-                <w:b w:val="false"/>
-                <w:u w:val="none"/>
-                <w:sz w:val="22"/>
-                <w:szCs w:val="22"/>
-                <w:color w:val="000000"/>
-              </w:rPr>
-            </w:pPr>
-            <w:r>
-              <w:rPr>
-                <w:rFonts w:ascii="Helvetica" w:hAnsi="Helvetica" w:eastAsia="Helvetica" w:cs="Helvetica"/>
-                <w:i w:val="false"/>
-                <w:b w:val="false"/>
-                <w:u w:val="none"/>
-                <w:sz w:val="22"/>
-                <w:szCs w:val="22"/>
-                <w:color w:val="000000"/>
-              </w:rPr>
-              <w:t xml:space="preserve">0.004</w:t>
-            </w:r>
-          </w:p>
-        </w:tc>
-        <w:tc>
-          <w:tcPr>
-            <w:tcBorders>
-              <w:bottom w:val="none" w:sz="0" w:space="0" w:color="000000"/>
-              <w:top w:val="none" w:sz="0" w:space="0" w:color="000000"/>
-              <w:left w:val="none" w:sz="0" w:space="0" w:color="000000"/>
-              <w:right w:val="none" w:sz="0" w:space="0" w:color="000000"/>
-            </w:tcBorders>
-            <w:shd w:val="clear" w:color="auto" w:fill="FFFFFF"/>
-            <w:tcMar>
-              <w:top w:w="0" w:type="dxa"/>
-              <w:bottom w:w="0" w:type="dxa"/>
-              <w:left w:w="0" w:type="dxa"/>
-              <w:right w:w="0" w:type="dxa"/>
-            </w:tcMar>
-            <w:vAlign w:val="center"/>
-          </w:tcPr>
-          <w:p>
-            <w:pPr>
-              <w:pStyle w:val="Normal"/>
-              <w:jc w:val="right"/>
-              <w:pBdr>
-                <w:bottom w:val="none" w:sz="0" w:space="0" w:color="000000"/>
-                <w:top w:val="none" w:sz="0" w:space="0" w:color="000000"/>
-                <w:left w:val="none" w:sz="0" w:space="0" w:color="000000"/>
-                <w:right w:val="none" w:sz="0" w:space="0" w:color="000000"/>
-              </w:pBdr>
-              <w:spacing w:after="100" w:before="100" w:line="240"/>
-              <w:ind w:left="100" w:right="100" w:firstLine="0" w:firstLineChars="0"/>
-              <w:rPr>
-                <w:rFonts w:ascii="Helvetica" w:hAnsi="Helvetica" w:eastAsia="Helvetica" w:cs="Helvetica"/>
-                <w:i w:val="false"/>
-                <w:b w:val="false"/>
-                <w:u w:val="none"/>
-                <w:sz w:val="22"/>
-                <w:szCs w:val="22"/>
-                <w:color w:val="000000"/>
-              </w:rPr>
-            </w:pPr>
-            <w:r>
-              <w:rPr>
-                <w:rFonts w:ascii="Helvetica" w:hAnsi="Helvetica" w:eastAsia="Helvetica" w:cs="Helvetica"/>
-                <w:i w:val="false"/>
-                <w:b w:val="false"/>
-                <w:u w:val="none"/>
-                <w:sz w:val="22"/>
-                <w:szCs w:val="22"/>
-                <w:color w:val="000000"/>
-              </w:rPr>
-              <w:t xml:space="preserve">0.004</w:t>
-            </w:r>
-          </w:p>
-        </w:tc>
-        <w:tc>
-          <w:tcPr>
-            <w:tcBorders>
-              <w:bottom w:val="none" w:sz="0" w:space="0" w:color="000000"/>
-              <w:top w:val="none" w:sz="0" w:space="0" w:color="000000"/>
-              <w:left w:val="none" w:sz="0" w:space="0" w:color="000000"/>
-              <w:right w:val="none" w:sz="0" w:space="0" w:color="000000"/>
-            </w:tcBorders>
-            <w:shd w:val="clear" w:color="auto" w:fill="FFFFFF"/>
-            <w:tcMar>
-              <w:top w:w="0" w:type="dxa"/>
-              <w:bottom w:w="0" w:type="dxa"/>
-              <w:left w:w="0" w:type="dxa"/>
-              <w:right w:w="0" w:type="dxa"/>
-            </w:tcMar>
-            <w:vAlign w:val="center"/>
-          </w:tcPr>
-          <w:p>
-            <w:pPr>
-              <w:pStyle w:val="Normal"/>
-              <w:jc w:val="right"/>
-              <w:pBdr>
-                <w:bottom w:val="none" w:sz="0" w:space="0" w:color="000000"/>
-                <w:top w:val="none" w:sz="0" w:space="0" w:color="000000"/>
-                <w:left w:val="none" w:sz="0" w:space="0" w:color="000000"/>
-                <w:right w:val="none" w:sz="0" w:space="0" w:color="000000"/>
-              </w:pBdr>
-              <w:spacing w:after="100" w:before="100" w:line="240"/>
-              <w:ind w:left="100" w:right="100" w:firstLine="0" w:firstLineChars="0"/>
-              <w:rPr>
-                <w:rFonts w:ascii="Helvetica" w:hAnsi="Helvetica" w:eastAsia="Helvetica" w:cs="Helvetica"/>
-                <w:i w:val="false"/>
-                <w:b w:val="false"/>
-                <w:u w:val="none"/>
-                <w:sz w:val="22"/>
-                <w:szCs w:val="22"/>
-                <w:color w:val="000000"/>
-              </w:rPr>
-            </w:pPr>
-            <w:r>
-              <w:rPr>
-                <w:rFonts w:ascii="Helvetica" w:hAnsi="Helvetica" w:eastAsia="Helvetica" w:cs="Helvetica"/>
-                <w:i w:val="false"/>
-                <w:b w:val="false"/>
-                <w:u w:val="none"/>
-                <w:sz w:val="22"/>
-                <w:szCs w:val="22"/>
-                <w:color w:val="000000"/>
-              </w:rPr>
-              <w:t xml:space="preserve">1.064</w:t>
-            </w:r>
-          </w:p>
-        </w:tc>
-        <w:tc>
-          <w:tcPr>
-            <w:tcBorders>
-              <w:bottom w:val="none" w:sz="0" w:space="0" w:color="000000"/>
-              <w:top w:val="none" w:sz="0" w:space="0" w:color="000000"/>
-              <w:left w:val="none" w:sz="0" w:space="0" w:color="000000"/>
-              <w:right w:val="none" w:sz="0" w:space="0" w:color="000000"/>
-            </w:tcBorders>
-            <w:shd w:val="clear" w:color="auto" w:fill="FFFFFF"/>
-            <w:tcMar>
-              <w:top w:w="0" w:type="dxa"/>
-              <w:bottom w:w="0" w:type="dxa"/>
-              <w:left w:w="0" w:type="dxa"/>
-              <w:right w:w="0" w:type="dxa"/>
-            </w:tcMar>
-            <w:vAlign w:val="center"/>
-          </w:tcPr>
-          <w:p>
-            <w:pPr>
-              <w:pStyle w:val="Normal"/>
-              <w:jc w:val="right"/>
-              <w:pBdr>
-                <w:bottom w:val="none" w:sz="0" w:space="0" w:color="000000"/>
-                <w:top w:val="none" w:sz="0" w:space="0" w:color="000000"/>
-                <w:left w:val="none" w:sz="0" w:space="0" w:color="000000"/>
-                <w:right w:val="none" w:sz="0" w:space="0" w:color="000000"/>
-              </w:pBdr>
-              <w:spacing w:after="100" w:before="100" w:line="240"/>
-              <w:ind w:left="100" w:right="100" w:firstLine="0" w:firstLineChars="0"/>
-              <w:rPr>
-                <w:rFonts w:ascii="Helvetica" w:hAnsi="Helvetica" w:eastAsia="Helvetica" w:cs="Helvetica"/>
-                <w:i w:val="false"/>
-                <w:b w:val="false"/>
-                <w:u w:val="none"/>
-                <w:sz w:val="22"/>
-                <w:szCs w:val="22"/>
-                <w:color w:val="000000"/>
-              </w:rPr>
-            </w:pPr>
-            <w:r>
-              <w:rPr>
-                <w:rFonts w:ascii="Helvetica" w:hAnsi="Helvetica" w:eastAsia="Helvetica" w:cs="Helvetica"/>
-                <w:i w:val="false"/>
-                <w:b w:val="false"/>
-                <w:u w:val="none"/>
-                <w:sz w:val="22"/>
-                <w:szCs w:val="22"/>
-                <w:color w:val="000000"/>
-              </w:rPr>
-              <w:t xml:space="preserve">0.306</w:t>
-            </w:r>
-          </w:p>
-        </w:tc>
-      </w:tr>
-      <w:tr>
-        <w:trPr>
-          <w:trHeight w:val="360" w:hRule="auto"/>
-        </w:trPr>
-        body8
-        <w:tc>
-          <w:tcPr>
-            <w:tcBorders>
               <w:bottom w:val="single" w:sz="12" w:space="0" w:color="666666"/>
               <w:top w:val="none" w:sz="0" w:space="0" w:color="000000"/>
               <w:left w:val="none" w:sz="0" w:space="0" w:color="000000"/>
@@ -2641,7 +2029,6 @@
           </w:tcPr>
           <w:p>
             <w:pPr>
-              <w:pStyle w:val="Normal"/>
               <w:jc w:val="left"/>
               <w:pBdr>
                 <w:bottom w:val="none" w:sz="0" w:space="0" w:color="000000"/>
@@ -2652,21 +2039,23 @@
               <w:spacing w:after="100" w:before="100" w:line="240"/>
               <w:ind w:left="100" w:right="100" w:firstLine="0" w:firstLineChars="0"/>
               <w:rPr>
-                <w:rFonts w:ascii="Helvetica" w:hAnsi="Helvetica" w:eastAsia="Helvetica" w:cs="Helvetica"/>
-                <w:i w:val="false"/>
-                <w:b w:val="false"/>
-                <w:u w:val="none"/>
-                <w:sz w:val="22"/>
-                <w:szCs w:val="22"/>
-                <w:color w:val="000000"/>
-              </w:rPr>
-            </w:pPr>
-            <w:r>
-              <w:rPr>
-                <w:rFonts w:ascii="Helvetica" w:hAnsi="Helvetica" w:eastAsia="Helvetica" w:cs="Helvetica"/>
-                <w:i w:val="false"/>
-                <w:b w:val="false"/>
-                <w:u w:val="none"/>
+                <w:rFonts w:ascii="Arial" w:hAnsi="Arial" w:eastAsia="Arial" w:cs="Arial"/>
+                <w:i w:val="false"/>
+                <w:b w:val="false"/>
+                <w:u w:val="none"/>
+                <w:strike w:val="false"/>
+                <w:sz w:val="22"/>
+                <w:szCs w:val="22"/>
+                <w:color w:val="000000"/>
+              </w:rPr>
+            </w:pPr>
+            <w:r>
+              <w:rPr>
+                <w:rFonts w:ascii="Arial" w:hAnsi="Arial" w:eastAsia="Arial" w:cs="Arial"/>
+                <w:i w:val="false"/>
+                <w:b w:val="false"/>
+                <w:u w:val="none"/>
+                <w:strike w:val="false"/>
                 <w:sz w:val="22"/>
                 <w:szCs w:val="22"/>
                 <w:color w:val="000000"/>
@@ -2694,7 +2083,6 @@
           </w:tcPr>
           <w:p>
             <w:pPr>
-              <w:pStyle w:val="Normal"/>
               <w:jc w:val="right"/>
               <w:pBdr>
                 <w:bottom w:val="none" w:sz="0" w:space="0" w:color="000000"/>
@@ -2705,26 +2093,28 @@
               <w:spacing w:after="100" w:before="100" w:line="240"/>
               <w:ind w:left="100" w:right="100" w:firstLine="0" w:firstLineChars="0"/>
               <w:rPr>
-                <w:rFonts w:ascii="Helvetica" w:hAnsi="Helvetica" w:eastAsia="Helvetica" w:cs="Helvetica"/>
-                <w:i w:val="false"/>
-                <w:b w:val="false"/>
-                <w:u w:val="none"/>
-                <w:sz w:val="22"/>
-                <w:szCs w:val="22"/>
-                <w:color w:val="000000"/>
-              </w:rPr>
-            </w:pPr>
-            <w:r>
-              <w:rPr>
-                <w:rFonts w:ascii="Helvetica" w:hAnsi="Helvetica" w:eastAsia="Helvetica" w:cs="Helvetica"/>
-                <w:i w:val="false"/>
-                <w:b w:val="false"/>
-                <w:u w:val="none"/>
-                <w:sz w:val="22"/>
-                <w:szCs w:val="22"/>
-                <w:color w:val="000000"/>
-              </w:rPr>
-              <w:t xml:space="preserve">62</w:t>
+                <w:rFonts w:ascii="Arial" w:hAnsi="Arial" w:eastAsia="Arial" w:cs="Arial"/>
+                <w:i w:val="false"/>
+                <w:b w:val="false"/>
+                <w:u w:val="none"/>
+                <w:strike w:val="false"/>
+                <w:sz w:val="22"/>
+                <w:szCs w:val="22"/>
+                <w:color w:val="000000"/>
+              </w:rPr>
+            </w:pPr>
+            <w:r>
+              <w:rPr>
+                <w:rFonts w:ascii="Arial" w:hAnsi="Arial" w:eastAsia="Arial" w:cs="Arial"/>
+                <w:i w:val="false"/>
+                <w:b w:val="false"/>
+                <w:u w:val="none"/>
+                <w:strike w:val="false"/>
+                <w:sz w:val="22"/>
+                <w:szCs w:val="22"/>
+                <w:color w:val="000000"/>
+              </w:rPr>
+              <w:t xml:space="preserve">28</w:t>
             </w:r>
           </w:p>
         </w:tc>
@@ -2747,7 +2137,6 @@
           </w:tcPr>
           <w:p>
             <w:pPr>
-              <w:pStyle w:val="Normal"/>
               <w:jc w:val="right"/>
               <w:pBdr>
                 <w:bottom w:val="none" w:sz="0" w:space="0" w:color="000000"/>
@@ -2758,26 +2147,28 @@
               <w:spacing w:after="100" w:before="100" w:line="240"/>
               <w:ind w:left="100" w:right="100" w:firstLine="0" w:firstLineChars="0"/>
               <w:rPr>
-                <w:rFonts w:ascii="Helvetica" w:hAnsi="Helvetica" w:eastAsia="Helvetica" w:cs="Helvetica"/>
-                <w:i w:val="false"/>
-                <w:b w:val="false"/>
-                <w:u w:val="none"/>
-                <w:sz w:val="22"/>
-                <w:szCs w:val="22"/>
-                <w:color w:val="000000"/>
-              </w:rPr>
-            </w:pPr>
-            <w:r>
-              <w:rPr>
-                <w:rFonts w:ascii="Helvetica" w:hAnsi="Helvetica" w:eastAsia="Helvetica" w:cs="Helvetica"/>
-                <w:i w:val="false"/>
-                <w:b w:val="false"/>
-                <w:u w:val="none"/>
-                <w:sz w:val="22"/>
-                <w:szCs w:val="22"/>
-                <w:color w:val="000000"/>
-              </w:rPr>
-              <w:t xml:space="preserve">0.208</w:t>
+                <w:rFonts w:ascii="Arial" w:hAnsi="Arial" w:eastAsia="Arial" w:cs="Arial"/>
+                <w:i w:val="false"/>
+                <w:b w:val="false"/>
+                <w:u w:val="none"/>
+                <w:strike w:val="false"/>
+                <w:sz w:val="22"/>
+                <w:szCs w:val="22"/>
+                <w:color w:val="000000"/>
+              </w:rPr>
+            </w:pPr>
+            <w:r>
+              <w:rPr>
+                <w:rFonts w:ascii="Arial" w:hAnsi="Arial" w:eastAsia="Arial" w:cs="Arial"/>
+                <w:i w:val="false"/>
+                <w:b w:val="false"/>
+                <w:u w:val="none"/>
+                <w:strike w:val="false"/>
+                <w:sz w:val="22"/>
+                <w:szCs w:val="22"/>
+                <w:color w:val="000000"/>
+              </w:rPr>
+              <w:t xml:space="preserve">9,514,329.1</w:t>
             </w:r>
           </w:p>
         </w:tc>
@@ -2800,7 +2191,6 @@
           </w:tcPr>
           <w:p>
             <w:pPr>
-              <w:pStyle w:val="Normal"/>
               <w:jc w:val="right"/>
               <w:pBdr>
                 <w:bottom w:val="none" w:sz="0" w:space="0" w:color="000000"/>
@@ -2811,26 +2201,28 @@
               <w:spacing w:after="100" w:before="100" w:line="240"/>
               <w:ind w:left="100" w:right="100" w:firstLine="0" w:firstLineChars="0"/>
               <w:rPr>
-                <w:rFonts w:ascii="Helvetica" w:hAnsi="Helvetica" w:eastAsia="Helvetica" w:cs="Helvetica"/>
-                <w:i w:val="false"/>
-                <w:b w:val="false"/>
-                <w:u w:val="none"/>
-                <w:sz w:val="22"/>
-                <w:szCs w:val="22"/>
-                <w:color w:val="000000"/>
-              </w:rPr>
-            </w:pPr>
-            <w:r>
-              <w:rPr>
-                <w:rFonts w:ascii="Helvetica" w:hAnsi="Helvetica" w:eastAsia="Helvetica" w:cs="Helvetica"/>
-                <w:i w:val="false"/>
-                <w:b w:val="false"/>
-                <w:u w:val="none"/>
-                <w:sz w:val="22"/>
-                <w:szCs w:val="22"/>
-                <w:color w:val="000000"/>
-              </w:rPr>
-              <w:t xml:space="preserve">0.003</w:t>
+                <w:rFonts w:ascii="Arial" w:hAnsi="Arial" w:eastAsia="Arial" w:cs="Arial"/>
+                <w:i w:val="false"/>
+                <w:b w:val="false"/>
+                <w:u w:val="none"/>
+                <w:strike w:val="false"/>
+                <w:sz w:val="22"/>
+                <w:szCs w:val="22"/>
+                <w:color w:val="000000"/>
+              </w:rPr>
+            </w:pPr>
+            <w:r>
+              <w:rPr>
+                <w:rFonts w:ascii="Arial" w:hAnsi="Arial" w:eastAsia="Arial" w:cs="Arial"/>
+                <w:i w:val="false"/>
+                <w:b w:val="false"/>
+                <w:u w:val="none"/>
+                <w:strike w:val="false"/>
+                <w:sz w:val="22"/>
+                <w:szCs w:val="22"/>
+                <w:color w:val="000000"/>
+              </w:rPr>
+              <w:t xml:space="preserve">339,797.5</w:t>
             </w:r>
           </w:p>
         </w:tc>
@@ -2853,7 +2245,6 @@
           </w:tcPr>
           <w:p>
             <w:pPr>
-              <w:pStyle w:val="Normal"/>
               <w:jc w:val="right"/>
               <w:pBdr>
                 <w:bottom w:val="none" w:sz="0" w:space="0" w:color="000000"/>
@@ -2864,21 +2255,23 @@
               <w:spacing w:after="100" w:before="100" w:line="240"/>
               <w:ind w:left="100" w:right="100" w:firstLine="0" w:firstLineChars="0"/>
               <w:rPr>
-                <w:rFonts w:ascii="Helvetica" w:hAnsi="Helvetica" w:eastAsia="Helvetica" w:cs="Helvetica"/>
-                <w:i w:val="false"/>
-                <w:b w:val="false"/>
-                <w:u w:val="none"/>
-                <w:sz w:val="22"/>
-                <w:szCs w:val="22"/>
-                <w:color w:val="000000"/>
-              </w:rPr>
-            </w:pPr>
-            <w:r>
-              <w:rPr>
-                <w:rFonts w:ascii="Helvetica" w:hAnsi="Helvetica" w:eastAsia="Helvetica" w:cs="Helvetica"/>
-                <w:i w:val="false"/>
-                <w:b w:val="false"/>
-                <w:u w:val="none"/>
+                <w:rFonts w:ascii="Arial" w:hAnsi="Arial" w:eastAsia="Arial" w:cs="Arial"/>
+                <w:i w:val="false"/>
+                <w:b w:val="false"/>
+                <w:u w:val="none"/>
+                <w:strike w:val="false"/>
+                <w:sz w:val="22"/>
+                <w:szCs w:val="22"/>
+                <w:color w:val="000000"/>
+              </w:rPr>
+            </w:pPr>
+            <w:r>
+              <w:rPr>
+                <w:rFonts w:ascii="Arial" w:hAnsi="Arial" w:eastAsia="Arial" w:cs="Arial"/>
+                <w:i w:val="false"/>
+                <w:b w:val="false"/>
+                <w:u w:val="none"/>
+                <w:strike w:val="false"/>
                 <w:sz w:val="22"/>
                 <w:szCs w:val="22"/>
                 <w:color w:val="000000"/>
@@ -2906,7 +2299,6 @@
           </w:tcPr>
           <w:p>
             <w:pPr>
-              <w:pStyle w:val="Normal"/>
               <w:jc w:val="right"/>
               <w:pBdr>
                 <w:bottom w:val="none" w:sz="0" w:space="0" w:color="000000"/>
@@ -2917,21 +2309,23 @@
               <w:spacing w:after="100" w:before="100" w:line="240"/>
               <w:ind w:left="100" w:right="100" w:firstLine="0" w:firstLineChars="0"/>
               <w:rPr>
-                <w:rFonts w:ascii="Helvetica" w:hAnsi="Helvetica" w:eastAsia="Helvetica" w:cs="Helvetica"/>
-                <w:i w:val="false"/>
-                <w:b w:val="false"/>
-                <w:u w:val="none"/>
-                <w:sz w:val="22"/>
-                <w:szCs w:val="22"/>
-                <w:color w:val="000000"/>
-              </w:rPr>
-            </w:pPr>
-            <w:r>
-              <w:rPr>
-                <w:rFonts w:ascii="Helvetica" w:hAnsi="Helvetica" w:eastAsia="Helvetica" w:cs="Helvetica"/>
-                <w:i w:val="false"/>
-                <w:b w:val="false"/>
-                <w:u w:val="none"/>
+                <w:rFonts w:ascii="Arial" w:hAnsi="Arial" w:eastAsia="Arial" w:cs="Arial"/>
+                <w:i w:val="false"/>
+                <w:b w:val="false"/>
+                <w:u w:val="none"/>
+                <w:strike w:val="false"/>
+                <w:sz w:val="22"/>
+                <w:szCs w:val="22"/>
+                <w:color w:val="000000"/>
+              </w:rPr>
+            </w:pPr>
+            <w:r>
+              <w:rPr>
+                <w:rFonts w:ascii="Arial" w:hAnsi="Arial" w:eastAsia="Arial" w:cs="Arial"/>
+                <w:i w:val="false"/>
+                <w:b w:val="false"/>
+                <w:u w:val="none"/>
+                <w:strike w:val="false"/>
                 <w:sz w:val="22"/>
                 <w:szCs w:val="22"/>
                 <w:color w:val="000000"/>
@@ -2942,9 +2336,9 @@
         </w:tc>
       </w:tr>
     </w:tbl>
-    <w:sectPr w:officer="true">
-      <w:pgMar w:header="720" w:bottom="1440" w:top="1440" w:right="1440" w:left="1440" w:footer="720" w:gutter="720"/>
-      <w:pgSz w:h="16848" w:w="11952" w:orient="portrait"/>
+    <w:sectPr>
+      <w:pgMar w:header="708" w:bottom="1417" w:top="1417" w:right="1417" w:left="1417" w:footer="708" w:gutter="0"/>
+      <w:pgSz w:h="16838" w:w="11906" w:orient="portrait"/>
       <w:type w:val="continuous"/>
       <w:cols/>
     </w:sectPr>

</xml_diff>